<commit_message>
Actualización de la documentación de la base de datos
</commit_message>
<xml_diff>
--- a/documents/database/modelo-relacional.docx
+++ b/documents/database/modelo-relacional.docx
@@ -1,6 +1,6 @@
 
 <file path=word/document.xml><?xml version="1.0" encoding="utf-8"?>
-<w:document xmlns:wpc="http://schemas.microsoft.com/office/word/2010/wordprocessingCanvas" xmlns:cx="http://schemas.microsoft.com/office/drawing/2014/chartex" xmlns:cx1="http://schemas.microsoft.com/office/drawing/2015/9/8/chartex" xmlns:cx2="http://schemas.microsoft.com/office/drawing/2015/10/21/chartex" xmlns:cx3="http://schemas.microsoft.com/office/drawing/2016/5/9/chartex" xmlns:cx4="http://schemas.microsoft.com/office/drawing/2016/5/10/chartex" xmlns:cx5="http://schemas.microsoft.com/office/drawing/2016/5/11/chartex" xmlns:cx6="http://schemas.microsoft.com/office/drawing/2016/5/12/chartex" xmlns:cx7="http://schemas.microsoft.com/office/drawing/2016/5/13/chartex" xmlns:cx8="http://schemas.microsoft.com/office/drawing/2016/5/14/chartex" xmlns:mc="http://schemas.openxmlformats.org/markup-compatibility/2006" xmlns:aink="http://schemas.microsoft.com/office/drawing/2016/ink" xmlns:am3d="http://schemas.microsoft.com/office/drawing/2017/model3d" xmlns:o="urn:schemas-microsoft-com:office:office" xmlns:r="http://schemas.openxmlformats.org/officeDocument/2006/relationships" xmlns:m="http://schemas.openxmlformats.org/officeDocument/2006/math" xmlns:v="urn:schemas-microsoft-com:vml" xmlns:wp14="http://schemas.microsoft.com/office/word/2010/wordprocessingDrawing" xmlns:wp="http://schemas.openxmlformats.org/drawingml/2006/wordprocessingDrawing" xmlns:w10="urn:schemas-microsoft-com:office:word" xmlns:w="http://schemas.openxmlformats.org/wordprocessingml/2006/main" xmlns:w14="http://schemas.microsoft.com/office/word/2010/wordml" xmlns:w15="http://schemas.microsoft.com/office/word/2012/wordml" xmlns:w16cid="http://schemas.microsoft.com/office/word/2016/wordml/cid" xmlns:w16se="http://schemas.microsoft.com/office/word/2015/wordml/symex" xmlns:wpg="http://schemas.microsoft.com/office/word/2010/wordprocessingGroup" xmlns:wpi="http://schemas.microsoft.com/office/word/2010/wordprocessingInk" xmlns:wne="http://schemas.microsoft.com/office/word/2006/wordml" xmlns:wps="http://schemas.microsoft.com/office/word/2010/wordprocessingShape" mc:Ignorable="w14 w15 w16se w16cid wp14">
+<w:document xmlns:wpc="http://schemas.microsoft.com/office/word/2010/wordprocessingCanvas" xmlns:cx="http://schemas.microsoft.com/office/drawing/2014/chartex" xmlns:cx1="http://schemas.microsoft.com/office/drawing/2015/9/8/chartex" xmlns:cx2="http://schemas.microsoft.com/office/drawing/2015/10/21/chartex" xmlns:cx3="http://schemas.microsoft.com/office/drawing/2016/5/9/chartex" xmlns:cx4="http://schemas.microsoft.com/office/drawing/2016/5/10/chartex" xmlns:cx5="http://schemas.microsoft.com/office/drawing/2016/5/11/chartex" xmlns:cx6="http://schemas.microsoft.com/office/drawing/2016/5/12/chartex" xmlns:cx7="http://schemas.microsoft.com/office/drawing/2016/5/13/chartex" xmlns:cx8="http://schemas.microsoft.com/office/drawing/2016/5/14/chartex" xmlns:mc="http://schemas.openxmlformats.org/markup-compatibility/2006" xmlns:aink="http://schemas.microsoft.com/office/drawing/2016/ink" xmlns:am3d="http://schemas.microsoft.com/office/drawing/2017/model3d" xmlns:o="urn:schemas-microsoft-com:office:office" xmlns:r="http://schemas.openxmlformats.org/officeDocument/2006/relationships" xmlns:m="http://schemas.openxmlformats.org/officeDocument/2006/math" xmlns:v="urn:schemas-microsoft-com:vml" xmlns:wp14="http://schemas.microsoft.com/office/word/2010/wordprocessingDrawing" xmlns:wp="http://schemas.openxmlformats.org/drawingml/2006/wordprocessingDrawing" xmlns:w10="urn:schemas-microsoft-com:office:word" xmlns:w="http://schemas.openxmlformats.org/wordprocessingml/2006/main" xmlns:w14="http://schemas.microsoft.com/office/word/2010/wordml" xmlns:w15="http://schemas.microsoft.com/office/word/2012/wordml" xmlns:w16cex="http://schemas.microsoft.com/office/word/2018/wordml/cex" xmlns:w16cid="http://schemas.microsoft.com/office/word/2016/wordml/cid" xmlns:w16="http://schemas.microsoft.com/office/word/2018/wordml" xmlns:w16sdtdh="http://schemas.microsoft.com/office/word/2020/wordml/sdtdatahash" xmlns:w16se="http://schemas.microsoft.com/office/word/2015/wordml/symex" xmlns:wpg="http://schemas.microsoft.com/office/word/2010/wordprocessingGroup" xmlns:wpi="http://schemas.microsoft.com/office/word/2010/wordprocessingInk" xmlns:wne="http://schemas.microsoft.com/office/word/2006/wordml" xmlns:wps="http://schemas.microsoft.com/office/word/2010/wordprocessingShape" mc:Ignorable="w14 w15 w16se w16cid w16 w16cex w16sdtdh wp14">
   <w:body>
     <w:p>
       <w:pPr>
@@ -50,19 +50,89 @@
           <w:sz w:val="24"/>
           <w:szCs w:val="24"/>
         </w:rPr>
-        <w:t>Persona</w:t>
-      </w:r>
-      <w:r>
-        <w:rPr>
-          <w:rFonts w:ascii="Cambria" w:hAnsi="Cambria"/>
-          <w:sz w:val="24"/>
-          <w:szCs w:val="24"/>
-        </w:rPr>
-        <w:t xml:space="preserve"> = {</w:t>
-      </w:r>
-      <w:r>
-        <w:rPr>
-          <w:rFonts w:ascii="Cambria" w:hAnsi="Cambria"/>
+        <w:t>Clinica</w:t>
+      </w:r>
+      <w:r>
+        <w:rPr>
+          <w:rFonts w:ascii="Cambria" w:hAnsi="Cambria"/>
+          <w:sz w:val="24"/>
+          <w:szCs w:val="24"/>
+        </w:rPr>
+        <w:t xml:space="preserve"> = { </w:t>
+      </w:r>
+      <w:r>
+        <w:rPr>
+          <w:rFonts w:ascii="Cambria" w:hAnsi="Cambria"/>
+          <w:sz w:val="24"/>
+          <w:szCs w:val="24"/>
+          <w:u w:val="single"/>
+        </w:rPr>
+        <w:t>Cl-Id</w:t>
+      </w:r>
+      <w:r>
+        <w:rPr>
+          <w:rFonts w:ascii="Cambria" w:hAnsi="Cambria"/>
+          <w:sz w:val="24"/>
+          <w:szCs w:val="24"/>
+        </w:rPr>
+        <w:t xml:space="preserve">, </w:t>
+      </w:r>
+      <w:r>
+        <w:rPr>
+          <w:rFonts w:ascii="Cambria" w:eastAsiaTheme="minorEastAsia" w:hAnsi="Cambria"/>
+          <w:sz w:val="24"/>
+          <w:szCs w:val="24"/>
+          <w:u w:val="single"/>
+        </w:rPr>
+        <w:t>Cl-Cuit</w:t>
+      </w:r>
+      <w:r>
+        <w:rPr>
+          <w:rFonts w:ascii="Cambria" w:eastAsiaTheme="minorEastAsia" w:hAnsi="Cambria"/>
+          <w:sz w:val="24"/>
+          <w:szCs w:val="24"/>
+        </w:rPr>
+        <w:t xml:space="preserve">, </w:t>
+      </w:r>
+      <w:r>
+        <w:rPr>
+          <w:rFonts w:ascii="Cambria" w:eastAsiaTheme="minorEastAsia" w:hAnsi="Cambria"/>
+          <w:sz w:val="24"/>
+          <w:szCs w:val="24"/>
+          <w:u w:val="single"/>
+        </w:rPr>
+        <w:t>Cl-</w:t>
+      </w:r>
+      <w:r>
+        <w:rPr>
+          <w:rFonts w:ascii="Cambria" w:eastAsiaTheme="minorEastAsia" w:hAnsi="Cambria"/>
+          <w:sz w:val="24"/>
+          <w:szCs w:val="24"/>
+          <w:u w:val="single"/>
+        </w:rPr>
+        <w:t>Razon</w:t>
+      </w:r>
+      <w:r>
+        <w:rPr>
+          <w:rFonts w:ascii="Cambria" w:eastAsiaTheme="minorEastAsia" w:hAnsi="Cambria"/>
+          <w:sz w:val="24"/>
+          <w:szCs w:val="24"/>
+          <w:u w:val="single"/>
+        </w:rPr>
+        <w:t>-</w:t>
+      </w:r>
+      <w:r>
+        <w:rPr>
+          <w:rFonts w:ascii="Cambria" w:eastAsiaTheme="minorEastAsia" w:hAnsi="Cambria"/>
+          <w:sz w:val="24"/>
+          <w:szCs w:val="24"/>
+          <w:u w:val="single"/>
+        </w:rPr>
+        <w:t>Social,</w:t>
+      </w:r>
+      <w:r>
+        <w:rPr>
+          <w:rFonts w:ascii="Cambria" w:eastAsiaTheme="minorEastAsia" w:hAnsi="Cambria"/>
           <w:sz w:val="24"/>
           <w:szCs w:val="24"/>
         </w:rPr>
@@ -70,24 +140,95 @@
       </w:r>
       <w:r>
         <w:rPr>
-          <w:rFonts w:ascii="Cambria" w:hAnsi="Cambria"/>
-          <w:sz w:val="24"/>
-          <w:szCs w:val="24"/>
-          <w:u w:val="single"/>
-        </w:rPr>
-        <w:t>Pe-dni</w:t>
-      </w:r>
-      <w:r>
-        <w:rPr>
-          <w:rFonts w:ascii="Cambria" w:hAnsi="Cambria"/>
-          <w:sz w:val="24"/>
-          <w:szCs w:val="24"/>
-        </w:rPr>
-        <w:t>, Pe-Nombre, Pe-Apellido, Pe-Email, Pe-Tel, Pe-Parentesco</w:t>
-      </w:r>
-      <w:r>
-        <w:rPr>
-          <w:rFonts w:ascii="Cambria" w:hAnsi="Cambria"/>
+          <w:rFonts w:ascii="Cambria" w:eastAsiaTheme="minorEastAsia" w:hAnsi="Cambria"/>
+          <w:sz w:val="24"/>
+          <w:szCs w:val="24"/>
+        </w:rPr>
+        <w:t>Cl-Nombre, Cl-</w:t>
+      </w:r>
+      <w:r>
+        <w:rPr>
+          <w:rFonts w:ascii="Cambria" w:eastAsiaTheme="minorEastAsia" w:hAnsi="Cambria"/>
+          <w:sz w:val="24"/>
+          <w:szCs w:val="24"/>
+        </w:rPr>
+        <w:t>Codigo-Postal</w:t>
+      </w:r>
+      <w:r>
+        <w:rPr>
+          <w:rFonts w:ascii="Cambria" w:eastAsiaTheme="minorEastAsia" w:hAnsi="Cambria"/>
+          <w:sz w:val="24"/>
+          <w:szCs w:val="24"/>
+        </w:rPr>
+        <w:t xml:space="preserve">, </w:t>
+      </w:r>
+      <w:r>
+        <w:rPr>
+          <w:rFonts w:ascii="Cambria" w:eastAsiaTheme="minorEastAsia" w:hAnsi="Cambria"/>
+          <w:sz w:val="24"/>
+          <w:szCs w:val="24"/>
+        </w:rPr>
+        <w:t>Cl-</w:t>
+      </w:r>
+      <w:r>
+        <w:rPr>
+          <w:rFonts w:ascii="Cambria" w:eastAsiaTheme="minorEastAsia" w:hAnsi="Cambria"/>
+          <w:sz w:val="24"/>
+          <w:szCs w:val="24"/>
+        </w:rPr>
+        <w:t xml:space="preserve">Provincia, </w:t>
+      </w:r>
+      <w:r>
+        <w:rPr>
+          <w:rFonts w:ascii="Cambria" w:eastAsiaTheme="minorEastAsia" w:hAnsi="Cambria"/>
+          <w:sz w:val="24"/>
+          <w:szCs w:val="24"/>
+        </w:rPr>
+        <w:t>Cl-</w:t>
+      </w:r>
+      <w:r>
+        <w:rPr>
+          <w:rFonts w:ascii="Cambria" w:eastAsiaTheme="minorEastAsia" w:hAnsi="Cambria"/>
+          <w:sz w:val="24"/>
+          <w:szCs w:val="24"/>
+        </w:rPr>
+        <w:t xml:space="preserve">Ciudad, </w:t>
+      </w:r>
+      <w:r>
+        <w:rPr>
+          <w:rFonts w:ascii="Cambria" w:eastAsiaTheme="minorEastAsia" w:hAnsi="Cambria"/>
+          <w:sz w:val="24"/>
+          <w:szCs w:val="24"/>
+        </w:rPr>
+        <w:t>Cl-</w:t>
+      </w:r>
+      <w:r>
+        <w:rPr>
+          <w:rFonts w:ascii="Cambria" w:eastAsiaTheme="minorEastAsia" w:hAnsi="Cambria"/>
+          <w:sz w:val="24"/>
+          <w:szCs w:val="24"/>
+        </w:rPr>
+        <w:t xml:space="preserve">Calle, </w:t>
+      </w:r>
+      <w:r>
+        <w:rPr>
+          <w:rFonts w:ascii="Cambria" w:eastAsiaTheme="minorEastAsia" w:hAnsi="Cambria"/>
+          <w:sz w:val="24"/>
+          <w:szCs w:val="24"/>
+        </w:rPr>
+        <w:t>Cl-</w:t>
+      </w:r>
+      <w:r>
+        <w:rPr>
+          <w:rFonts w:ascii="Cambria" w:eastAsiaTheme="minorEastAsia" w:hAnsi="Cambria"/>
+          <w:sz w:val="24"/>
+          <w:szCs w:val="24"/>
+        </w:rPr>
+        <w:t>Numero-Calle</w:t>
+      </w:r>
+      <w:r>
+        <w:rPr>
+          <w:rFonts w:ascii="Cambria" w:eastAsiaTheme="minorEastAsia" w:hAnsi="Cambria"/>
           <w:sz w:val="24"/>
           <w:szCs w:val="24"/>
         </w:rPr>
@@ -118,64 +259,33 @@
           <w:sz w:val="24"/>
           <w:szCs w:val="24"/>
         </w:rPr>
-        <w:t>Paciente</w:t>
-      </w:r>
-      <w:r>
-        <w:rPr>
-          <w:rFonts w:ascii="Cambria" w:hAnsi="Cambria"/>
-          <w:sz w:val="24"/>
-          <w:szCs w:val="24"/>
-        </w:rPr>
-        <w:t xml:space="preserve"> </w:t>
-      </w:r>
-      <w:r>
-        <w:rPr>
-          <w:rFonts w:ascii="Cambria" w:hAnsi="Cambria"/>
-          <w:sz w:val="24"/>
-          <w:szCs w:val="24"/>
-        </w:rPr>
-        <w:t>= {</w:t>
-      </w:r>
-      <w:r>
-        <w:rPr>
-          <w:rFonts w:ascii="Cambria" w:hAnsi="Cambria"/>
-          <w:sz w:val="24"/>
-          <w:szCs w:val="24"/>
-        </w:rPr>
-        <w:t xml:space="preserve"> </w:t>
-      </w:r>
-      <w:r>
-        <w:rPr>
-          <w:rFonts w:ascii="Cambria" w:eastAsiaTheme="minorEastAsia" w:hAnsi="Cambria"/>
-          <w:sz w:val="24"/>
-          <w:szCs w:val="24"/>
-          <w:u w:val="single"/>
-        </w:rPr>
-        <w:t>Pac-dni</w:t>
-      </w:r>
-      <w:r>
-        <w:rPr>
-          <w:rFonts w:ascii="Cambria" w:eastAsiaTheme="minorEastAsia" w:hAnsi="Cambria"/>
-          <w:sz w:val="24"/>
-          <w:szCs w:val="24"/>
-        </w:rPr>
-        <w:t>, Pac-Nombre, Pac-Apellido,</w:t>
-      </w:r>
-      <w:r>
-        <w:rPr>
-          <w:rFonts w:ascii="Cambria" w:eastAsiaTheme="minorEastAsia" w:hAnsi="Cambria"/>
-          <w:sz w:val="24"/>
-          <w:szCs w:val="24"/>
-        </w:rPr>
-        <w:t xml:space="preserve"> Pac-FechaNac,</w:t>
-      </w:r>
-      <w:r>
-        <w:rPr>
-          <w:rFonts w:ascii="Cambria" w:eastAsiaTheme="minorEastAsia" w:hAnsi="Cambria"/>
-          <w:sz w:val="24"/>
-          <w:szCs w:val="24"/>
-        </w:rPr>
-        <w:t xml:space="preserve"> Pac-Tel, Pac-Email, Pac-Ocupacion, Pac-EstadoCivil, Pac-Sexo</w:t>
+        <w:t>Area</w:t>
+      </w:r>
+      <w:r>
+        <w:rPr>
+          <w:rFonts w:ascii="Cambria" w:hAnsi="Cambria"/>
+          <w:sz w:val="24"/>
+          <w:szCs w:val="24"/>
+        </w:rPr>
+        <w:t xml:space="preserve"> = { </w:t>
+      </w:r>
+      <w:r>
+        <w:rPr>
+          <w:rFonts w:ascii="Cambria" w:eastAsiaTheme="minorEastAsia" w:hAnsi="Cambria"/>
+          <w:sz w:val="24"/>
+          <w:szCs w:val="24"/>
+          <w:u w:val="single"/>
+        </w:rPr>
+        <w:t>A</w:t>
+      </w:r>
+      <w:r>
+        <w:rPr>
+          <w:rFonts w:ascii="Cambria" w:eastAsiaTheme="minorEastAsia" w:hAnsi="Cambria"/>
+          <w:sz w:val="24"/>
+          <w:szCs w:val="24"/>
+          <w:u w:val="single"/>
+        </w:rPr>
+        <w:t>-Id</w:t>
       </w:r>
       <w:r>
         <w:rPr>
@@ -187,12 +297,21 @@
       </w:r>
       <w:r>
         <w:rPr>
-          <w:rFonts w:ascii="Cambria" w:hAnsi="Cambria"/>
-          <w:sz w:val="24"/>
-          <w:szCs w:val="24"/>
-          <w:u w:val="single"/>
-        </w:rPr>
-        <w:t>Pe-dni</w:t>
+          <w:rFonts w:ascii="Cambria" w:eastAsiaTheme="minorEastAsia" w:hAnsi="Cambria"/>
+          <w:sz w:val="24"/>
+          <w:szCs w:val="24"/>
+          <w:u w:val="single"/>
+        </w:rPr>
+        <w:t>A</w:t>
+      </w:r>
+      <w:r>
+        <w:rPr>
+          <w:rFonts w:ascii="Cambria" w:eastAsiaTheme="minorEastAsia" w:hAnsi="Cambria"/>
+          <w:sz w:val="24"/>
+          <w:szCs w:val="24"/>
+          <w:u w:val="single"/>
+        </w:rPr>
+        <w:t>-Codigo</w:t>
       </w:r>
       <w:r>
         <w:rPr>
@@ -209,23 +328,39 @@
           <w:szCs w:val="24"/>
           <w:u w:val="single"/>
         </w:rPr>
-        <w:t>Cl-Cuit</w:t>
-      </w:r>
-      <w:r>
-        <w:rPr>
-          <w:rFonts w:ascii="Cambria" w:hAnsi="Cambria"/>
-          <w:sz w:val="24"/>
-          <w:szCs w:val="24"/>
-        </w:rPr>
-        <w:t xml:space="preserve"> </w:t>
-      </w:r>
-      <w:r>
-        <w:rPr>
-          <w:rFonts w:ascii="Cambria" w:hAnsi="Cambria"/>
-          <w:sz w:val="24"/>
-          <w:szCs w:val="24"/>
-        </w:rPr>
-        <w:t>}</w:t>
+        <w:t>A-Nombre</w:t>
+      </w:r>
+      <w:r>
+        <w:rPr>
+          <w:rFonts w:ascii="Cambria" w:eastAsiaTheme="minorEastAsia" w:hAnsi="Cambria"/>
+          <w:sz w:val="24"/>
+          <w:szCs w:val="24"/>
+        </w:rPr>
+        <w:t xml:space="preserve">, </w:t>
+      </w:r>
+      <w:r>
+        <w:rPr>
+          <w:rFonts w:ascii="Cambria" w:eastAsiaTheme="minorEastAsia" w:hAnsi="Cambria"/>
+          <w:sz w:val="24"/>
+          <w:szCs w:val="24"/>
+        </w:rPr>
+        <w:t>Cl-</w:t>
+      </w:r>
+      <w:r>
+        <w:rPr>
+          <w:rFonts w:ascii="Cambria" w:eastAsiaTheme="minorEastAsia" w:hAnsi="Cambria"/>
+          <w:sz w:val="24"/>
+          <w:szCs w:val="24"/>
+        </w:rPr>
+        <w:t>Descripcion</w:t>
+      </w:r>
+      <w:r>
+        <w:rPr>
+          <w:rFonts w:ascii="Cambria" w:hAnsi="Cambria"/>
+          <w:sz w:val="24"/>
+          <w:szCs w:val="24"/>
+        </w:rPr>
+        <w:t xml:space="preserve"> }</w:t>
       </w:r>
     </w:p>
     <w:p>
@@ -244,53 +379,37 @@
           <w:sz w:val="24"/>
           <w:szCs w:val="24"/>
         </w:rPr>
-        <w:t>Vacuna</w:t>
-      </w:r>
-      <w:r>
-        <w:rPr>
-          <w:rFonts w:ascii="Cambria" w:hAnsi="Cambria"/>
-          <w:sz w:val="24"/>
-          <w:szCs w:val="24"/>
-        </w:rPr>
-        <w:t xml:space="preserve"> = </w:t>
-      </w:r>
-      <w:r>
-        <w:rPr>
-          <w:rFonts w:ascii="Cambria" w:hAnsi="Cambria"/>
-          <w:sz w:val="24"/>
-          <w:szCs w:val="24"/>
-        </w:rPr>
-        <w:t>{</w:t>
-      </w:r>
-      <w:r>
-        <w:rPr>
-          <w:rFonts w:ascii="Cambria" w:hAnsi="Cambria"/>
-          <w:sz w:val="24"/>
-          <w:szCs w:val="24"/>
-        </w:rPr>
-        <w:t xml:space="preserve"> </w:t>
-      </w:r>
-      <w:r>
-        <w:rPr>
-          <w:rFonts w:ascii="Cambria" w:hAnsi="Cambria"/>
-          <w:sz w:val="24"/>
-          <w:szCs w:val="24"/>
-          <w:u w:val="single"/>
-        </w:rPr>
-        <w:t>V-</w:t>
-      </w:r>
-      <w:r>
-        <w:rPr>
-          <w:rFonts w:ascii="Cambria" w:hAnsi="Cambria"/>
-          <w:sz w:val="24"/>
-          <w:szCs w:val="24"/>
-          <w:u w:val="single"/>
-        </w:rPr>
-        <w:t>id</w:t>
-      </w:r>
-      <w:r>
-        <w:rPr>
-          <w:rFonts w:ascii="Cambria" w:hAnsi="Cambria"/>
+        <w:t>Medico</w:t>
+      </w:r>
+      <w:r>
+        <w:rPr>
+          <w:rFonts w:ascii="Cambria" w:hAnsi="Cambria"/>
+          <w:sz w:val="24"/>
+          <w:szCs w:val="24"/>
+        </w:rPr>
+        <w:t xml:space="preserve"> = { </w:t>
+      </w:r>
+      <w:r>
+        <w:rPr>
+          <w:rFonts w:ascii="Cambria" w:eastAsiaTheme="minorEastAsia" w:hAnsi="Cambria"/>
+          <w:sz w:val="24"/>
+          <w:szCs w:val="24"/>
+          <w:u w:val="single"/>
+        </w:rPr>
+        <w:t>M</w:t>
+      </w:r>
+      <w:r>
+        <w:rPr>
+          <w:rFonts w:ascii="Cambria" w:eastAsiaTheme="minorEastAsia" w:hAnsi="Cambria"/>
+          <w:sz w:val="24"/>
+          <w:szCs w:val="24"/>
+          <w:u w:val="single"/>
+        </w:rPr>
+        <w:t>-Id</w:t>
+      </w:r>
+      <w:r>
+        <w:rPr>
+          <w:rFonts w:ascii="Cambria" w:eastAsiaTheme="minorEastAsia" w:hAnsi="Cambria"/>
           <w:sz w:val="24"/>
           <w:szCs w:val="24"/>
         </w:rPr>
@@ -301,16 +420,17 @@
           <w:rFonts w:ascii="Cambria" w:eastAsiaTheme="minorEastAsia" w:hAnsi="Cambria"/>
           <w:sz w:val="24"/>
           <w:szCs w:val="24"/>
-        </w:rPr>
-        <w:t>V-Nombre</w:t>
-      </w:r>
-      <w:r>
-        <w:rPr>
-          <w:rFonts w:ascii="Cambria" w:eastAsiaTheme="minorEastAsia" w:hAnsi="Cambria"/>
-          <w:sz w:val="24"/>
-          <w:szCs w:val="24"/>
-        </w:rPr>
-        <w:t xml:space="preserve"> </w:t>
+          <w:u w:val="single"/>
+        </w:rPr>
+        <w:t>M-dni</w:t>
+      </w:r>
+      <w:r>
+        <w:rPr>
+          <w:rFonts w:ascii="Cambria" w:eastAsiaTheme="minorEastAsia" w:hAnsi="Cambria"/>
+          <w:sz w:val="24"/>
+          <w:szCs w:val="24"/>
+        </w:rPr>
+        <w:t xml:space="preserve">, M-Nombre, M-Apellido, M-Email, M-Tel </w:t>
       </w:r>
       <w:r>
         <w:rPr>
@@ -337,41 +457,24 @@
           <w:sz w:val="24"/>
           <w:szCs w:val="24"/>
         </w:rPr>
-        <w:t>Patologia</w:t>
-      </w:r>
-      <w:r>
-        <w:rPr>
-          <w:rFonts w:ascii="Cambria" w:hAnsi="Cambria"/>
-          <w:sz w:val="24"/>
-          <w:szCs w:val="24"/>
-        </w:rPr>
-        <w:t xml:space="preserve"> = {</w:t>
-      </w:r>
-      <w:r>
-        <w:rPr>
-          <w:rFonts w:ascii="Cambria" w:hAnsi="Cambria"/>
-          <w:sz w:val="24"/>
-          <w:szCs w:val="24"/>
-        </w:rPr>
-        <w:t xml:space="preserve"> </w:t>
-      </w:r>
-      <w:r>
-        <w:rPr>
-          <w:rFonts w:ascii="Cambria" w:hAnsi="Cambria"/>
-          <w:sz w:val="24"/>
-          <w:szCs w:val="24"/>
-          <w:u w:val="single"/>
-        </w:rPr>
-        <w:t>Pat-</w:t>
-      </w:r>
-      <w:r>
-        <w:rPr>
-          <w:rFonts w:ascii="Cambria" w:hAnsi="Cambria"/>
-          <w:sz w:val="24"/>
-          <w:szCs w:val="24"/>
-          <w:u w:val="single"/>
-        </w:rPr>
-        <w:t>id</w:t>
+        <w:t>Especialidad</w:t>
+      </w:r>
+      <w:r>
+        <w:rPr>
+          <w:rFonts w:ascii="Cambria" w:hAnsi="Cambria"/>
+          <w:sz w:val="24"/>
+          <w:szCs w:val="24"/>
+        </w:rPr>
+        <w:t xml:space="preserve"> = { </w:t>
+      </w:r>
+      <w:r>
+        <w:rPr>
+          <w:rFonts w:ascii="Cambria" w:hAnsi="Cambria"/>
+          <w:sz w:val="24"/>
+          <w:szCs w:val="24"/>
+          <w:u w:val="single"/>
+        </w:rPr>
+        <w:t>E-id</w:t>
       </w:r>
       <w:r>
         <w:rPr>
@@ -383,30 +486,21 @@
       </w:r>
       <w:r>
         <w:rPr>
-          <w:rFonts w:ascii="Cambria" w:hAnsi="Cambria"/>
-          <w:sz w:val="24"/>
-          <w:szCs w:val="24"/>
-        </w:rPr>
-        <w:t>Pat-Nombre</w:t>
-      </w:r>
-      <w:r>
-        <w:rPr>
-          <w:rFonts w:ascii="Cambria" w:hAnsi="Cambria"/>
-          <w:sz w:val="24"/>
-          <w:szCs w:val="24"/>
-        </w:rPr>
-        <w:t xml:space="preserve"> </w:t>
-      </w:r>
-      <w:r>
-        <w:rPr>
-          <w:rFonts w:ascii="Cambria" w:hAnsi="Cambria"/>
-          <w:sz w:val="24"/>
-          <w:szCs w:val="24"/>
-        </w:rPr>
-        <w:t>}</w:t>
-      </w:r>
-      <w:bookmarkStart w:id="0" w:name="_GoBack"/>
-      <w:bookmarkEnd w:id="0"/>
+          <w:rFonts w:ascii="Cambria" w:eastAsiaTheme="minorEastAsia" w:hAnsi="Cambria"/>
+          <w:sz w:val="24"/>
+          <w:szCs w:val="24"/>
+          <w:u w:val="single"/>
+        </w:rPr>
+        <w:t>E-Nombre</w:t>
+      </w:r>
+      <w:r>
+        <w:rPr>
+          <w:rFonts w:ascii="Cambria" w:hAnsi="Cambria"/>
+          <w:sz w:val="24"/>
+          <w:szCs w:val="24"/>
+        </w:rPr>
+        <w:t xml:space="preserve"> }</w:t>
+      </w:r>
     </w:p>
     <w:p>
       <w:pPr>
@@ -424,15 +518,7 @@
           <w:sz w:val="24"/>
           <w:szCs w:val="24"/>
         </w:rPr>
-        <w:t>Medico</w:t>
-      </w:r>
-      <w:r>
-        <w:rPr>
-          <w:rFonts w:ascii="Cambria" w:hAnsi="Cambria"/>
-          <w:sz w:val="24"/>
-          <w:szCs w:val="24"/>
-        </w:rPr>
-        <w:t xml:space="preserve"> = {</w:t>
+        <w:t>Paciente</w:t>
       </w:r>
       <w:r>
         <w:rPr>
@@ -444,20 +530,102 @@
       </w:r>
       <w:r>
         <w:rPr>
-          <w:rFonts w:ascii="Cambria" w:eastAsiaTheme="minorEastAsia" w:hAnsi="Cambria"/>
-          <w:sz w:val="24"/>
-          <w:szCs w:val="24"/>
-          <w:u w:val="single"/>
-        </w:rPr>
-        <w:t>M-dni</w:t>
-      </w:r>
-      <w:r>
-        <w:rPr>
-          <w:rFonts w:ascii="Cambria" w:eastAsiaTheme="minorEastAsia" w:hAnsi="Cambria"/>
-          <w:sz w:val="24"/>
-          <w:szCs w:val="24"/>
-        </w:rPr>
-        <w:t xml:space="preserve">, M-Nombre, M-Apellido, M-Email, M-Tel </w:t>
+          <w:rFonts w:ascii="Cambria" w:hAnsi="Cambria"/>
+          <w:sz w:val="24"/>
+          <w:szCs w:val="24"/>
+        </w:rPr>
+        <w:t>= {</w:t>
+      </w:r>
+      <w:r>
+        <w:rPr>
+          <w:rFonts w:ascii="Cambria" w:hAnsi="Cambria"/>
+          <w:sz w:val="24"/>
+          <w:szCs w:val="24"/>
+        </w:rPr>
+        <w:t xml:space="preserve"> </w:t>
+      </w:r>
+      <w:r>
+        <w:rPr>
+          <w:rFonts w:ascii="Cambria" w:hAnsi="Cambria"/>
+          <w:sz w:val="24"/>
+          <w:szCs w:val="24"/>
+          <w:u w:val="single"/>
+        </w:rPr>
+        <w:t>Pac</w:t>
+      </w:r>
+      <w:r>
+        <w:rPr>
+          <w:rFonts w:ascii="Cambria" w:eastAsiaTheme="minorEastAsia" w:hAnsi="Cambria"/>
+          <w:sz w:val="24"/>
+          <w:szCs w:val="24"/>
+          <w:u w:val="single"/>
+        </w:rPr>
+        <w:t>-Id</w:t>
+      </w:r>
+      <w:r>
+        <w:rPr>
+          <w:rFonts w:ascii="Cambria" w:eastAsiaTheme="minorEastAsia" w:hAnsi="Cambria"/>
+          <w:sz w:val="24"/>
+          <w:szCs w:val="24"/>
+        </w:rPr>
+        <w:t xml:space="preserve">, </w:t>
+      </w:r>
+      <w:r>
+        <w:rPr>
+          <w:rFonts w:ascii="Cambria" w:eastAsiaTheme="minorEastAsia" w:hAnsi="Cambria"/>
+          <w:sz w:val="24"/>
+          <w:szCs w:val="24"/>
+          <w:u w:val="single"/>
+        </w:rPr>
+        <w:t>Pac-dni</w:t>
+      </w:r>
+      <w:r>
+        <w:rPr>
+          <w:rFonts w:ascii="Cambria" w:eastAsiaTheme="minorEastAsia" w:hAnsi="Cambria"/>
+          <w:sz w:val="24"/>
+          <w:szCs w:val="24"/>
+        </w:rPr>
+        <w:t>, Pac-Nombre, Pac-Apellido,</w:t>
+      </w:r>
+      <w:r>
+        <w:rPr>
+          <w:rFonts w:ascii="Cambria" w:eastAsiaTheme="minorEastAsia" w:hAnsi="Cambria"/>
+          <w:sz w:val="24"/>
+          <w:szCs w:val="24"/>
+        </w:rPr>
+        <w:t xml:space="preserve"> Pac-FechaNac,</w:t>
+      </w:r>
+      <w:r>
+        <w:rPr>
+          <w:rFonts w:ascii="Cambria" w:eastAsiaTheme="minorEastAsia" w:hAnsi="Cambria"/>
+          <w:sz w:val="24"/>
+          <w:szCs w:val="24"/>
+        </w:rPr>
+        <w:t xml:space="preserve"> Pac-Tel, Pac-Email, Pac-Ocupacion, Pac-Estado</w:t>
+      </w:r>
+      <w:r>
+        <w:rPr>
+          <w:rFonts w:ascii="Cambria" w:eastAsiaTheme="minorEastAsia" w:hAnsi="Cambria"/>
+          <w:sz w:val="24"/>
+          <w:szCs w:val="24"/>
+        </w:rPr>
+        <w:t>-</w:t>
+      </w:r>
+      <w:r>
+        <w:rPr>
+          <w:rFonts w:ascii="Cambria" w:eastAsiaTheme="minorEastAsia" w:hAnsi="Cambria"/>
+          <w:sz w:val="24"/>
+          <w:szCs w:val="24"/>
+        </w:rPr>
+        <w:t>Civil, Pac-</w:t>
+      </w:r>
+      <w:r>
+        <w:rPr>
+          <w:rFonts w:ascii="Cambria" w:eastAsiaTheme="minorEastAsia" w:hAnsi="Cambria"/>
+          <w:sz w:val="24"/>
+          <w:szCs w:val="24"/>
+        </w:rPr>
+        <w:t>Genero</w:t>
       </w:r>
       <w:r>
         <w:rPr>
@@ -484,19 +652,27 @@
           <w:sz w:val="24"/>
           <w:szCs w:val="24"/>
         </w:rPr>
-        <w:t>Especialidad</w:t>
-      </w:r>
-      <w:r>
-        <w:rPr>
-          <w:rFonts w:ascii="Cambria" w:hAnsi="Cambria"/>
-          <w:sz w:val="24"/>
-          <w:szCs w:val="24"/>
-        </w:rPr>
-        <w:t xml:space="preserve"> = {</w:t>
-      </w:r>
-      <w:r>
-        <w:rPr>
-          <w:rFonts w:ascii="Cambria" w:hAnsi="Cambria"/>
+        <w:t>Vacuna</w:t>
+      </w:r>
+      <w:r>
+        <w:rPr>
+          <w:rFonts w:ascii="Cambria" w:hAnsi="Cambria"/>
+          <w:sz w:val="24"/>
+          <w:szCs w:val="24"/>
+        </w:rPr>
+        <w:t xml:space="preserve"> = </w:t>
+      </w:r>
+      <w:r>
+        <w:rPr>
+          <w:rFonts w:ascii="Cambria" w:hAnsi="Cambria"/>
+          <w:sz w:val="24"/>
+          <w:szCs w:val="24"/>
+        </w:rPr>
+        <w:t>{</w:t>
+      </w:r>
+      <w:r>
+        <w:rPr>
+          <w:rFonts w:ascii="Cambria" w:eastAsiaTheme="minorEastAsia" w:hAnsi="Cambria"/>
           <w:sz w:val="24"/>
           <w:szCs w:val="24"/>
         </w:rPr>
@@ -509,7 +685,7 @@
           <w:szCs w:val="24"/>
           <w:u w:val="single"/>
         </w:rPr>
-        <w:t>E-</w:t>
+        <w:t>V-</w:t>
       </w:r>
       <w:r>
         <w:rPr>
@@ -533,12 +709,13 @@
           <w:rFonts w:ascii="Cambria" w:eastAsiaTheme="minorEastAsia" w:hAnsi="Cambria"/>
           <w:sz w:val="24"/>
           <w:szCs w:val="24"/>
-        </w:rPr>
-        <w:t>E-Nombre</w:t>
-      </w:r>
-      <w:r>
-        <w:rPr>
-          <w:rFonts w:ascii="Cambria" w:hAnsi="Cambria"/>
+          <w:u w:val="single"/>
+        </w:rPr>
+        <w:t>V-Nombre</w:t>
+      </w:r>
+      <w:r>
+        <w:rPr>
+          <w:rFonts w:ascii="Cambria" w:eastAsiaTheme="minorEastAsia" w:hAnsi="Cambria"/>
           <w:sz w:val="24"/>
           <w:szCs w:val="24"/>
         </w:rPr>
@@ -569,7 +746,7 @@
           <w:sz w:val="24"/>
           <w:szCs w:val="24"/>
         </w:rPr>
-        <w:t>Internacion</w:t>
+        <w:t>Patologia</w:t>
       </w:r>
       <w:r>
         <w:rPr>
@@ -594,7 +771,7 @@
           <w:szCs w:val="24"/>
           <w:u w:val="single"/>
         </w:rPr>
-        <w:t>I-</w:t>
+        <w:t>Pat-</w:t>
       </w:r>
       <w:r>
         <w:rPr>
@@ -615,62 +792,12 @@
       </w:r>
       <w:r>
         <w:rPr>
-          <w:rFonts w:ascii="Cambria" w:eastAsiaTheme="minorEastAsia" w:hAnsi="Cambria"/>
-          <w:sz w:val="24"/>
-          <w:szCs w:val="24"/>
-        </w:rPr>
-        <w:t>I-FechaIng, I-FechaSalida, I-AltaMedica, I-Diagnistico, I-Tipo, I-Razon</w:t>
-      </w:r>
-      <w:r>
-        <w:rPr>
-          <w:rFonts w:ascii="Cambria" w:eastAsiaTheme="minorEastAsia" w:hAnsi="Cambria"/>
-          <w:sz w:val="24"/>
-          <w:szCs w:val="24"/>
-        </w:rPr>
-        <w:t xml:space="preserve">, </w:t>
-      </w:r>
-      <w:r>
-        <w:rPr>
-          <w:rFonts w:ascii="Cambria" w:eastAsiaTheme="minorEastAsia" w:hAnsi="Cambria"/>
-          <w:sz w:val="24"/>
-          <w:szCs w:val="24"/>
-          <w:u w:val="single"/>
-        </w:rPr>
-        <w:t>Pac-dni</w:t>
-      </w:r>
-      <w:r>
-        <w:rPr>
-          <w:rFonts w:ascii="Cambria" w:hAnsi="Cambria"/>
-          <w:sz w:val="24"/>
-          <w:szCs w:val="24"/>
-        </w:rPr>
-        <w:t xml:space="preserve">, </w:t>
-      </w:r>
-      <w:r>
-        <w:rPr>
-          <w:rFonts w:ascii="Cambria" w:eastAsiaTheme="minorEastAsia" w:hAnsi="Cambria"/>
-          <w:sz w:val="24"/>
-          <w:szCs w:val="24"/>
-          <w:u w:val="single"/>
-        </w:rPr>
-        <w:t>M-dni</w:t>
-      </w:r>
-      <w:r>
-        <w:rPr>
-          <w:rFonts w:ascii="Cambria" w:hAnsi="Cambria"/>
-          <w:sz w:val="24"/>
-          <w:szCs w:val="24"/>
-        </w:rPr>
-        <w:t xml:space="preserve">, </w:t>
-      </w:r>
-      <w:r>
-        <w:rPr>
-          <w:rFonts w:ascii="Cambria" w:eastAsiaTheme="minorEastAsia" w:hAnsi="Cambria"/>
-          <w:sz w:val="24"/>
-          <w:szCs w:val="24"/>
-          <w:u w:val="single"/>
-        </w:rPr>
-        <w:t>H-NroHabitacion</w:t>
+          <w:rFonts w:ascii="Cambria" w:hAnsi="Cambria"/>
+          <w:sz w:val="24"/>
+          <w:szCs w:val="24"/>
+          <w:u w:val="single"/>
+        </w:rPr>
+        <w:t>Pat-Nombre</w:t>
       </w:r>
       <w:r>
         <w:rPr>
@@ -713,11 +840,53 @@
           <w:sz w:val="24"/>
           <w:szCs w:val="24"/>
         </w:rPr>
-        <w:t xml:space="preserve"> = {</w:t>
-      </w:r>
-      <w:r>
-        <w:rPr>
-          <w:rFonts w:ascii="Cambria" w:hAnsi="Cambria"/>
+        <w:t xml:space="preserve"> = { </w:t>
+      </w:r>
+      <w:r>
+        <w:rPr>
+          <w:rFonts w:ascii="Cambria" w:eastAsiaTheme="minorEastAsia" w:hAnsi="Cambria"/>
+          <w:sz w:val="24"/>
+          <w:szCs w:val="24"/>
+          <w:u w:val="single"/>
+        </w:rPr>
+        <w:t>Co</w:t>
+      </w:r>
+      <w:r>
+        <w:rPr>
+          <w:rFonts w:ascii="Cambria" w:eastAsiaTheme="minorEastAsia" w:hAnsi="Cambria"/>
+          <w:sz w:val="24"/>
+          <w:szCs w:val="24"/>
+          <w:u w:val="single"/>
+        </w:rPr>
+        <w:t>-Id</w:t>
+      </w:r>
+      <w:r>
+        <w:rPr>
+          <w:rFonts w:ascii="Cambria" w:eastAsiaTheme="minorEastAsia" w:hAnsi="Cambria"/>
+          <w:sz w:val="24"/>
+          <w:szCs w:val="24"/>
+        </w:rPr>
+        <w:t xml:space="preserve">, </w:t>
+      </w:r>
+      <w:r>
+        <w:rPr>
+          <w:rFonts w:ascii="Cambria" w:eastAsiaTheme="minorEastAsia" w:hAnsi="Cambria"/>
+          <w:sz w:val="24"/>
+          <w:szCs w:val="24"/>
+        </w:rPr>
+        <w:t>Co-Fecha, Co-Valoracion, Co-Sintomas</w:t>
+      </w:r>
+      <w:r>
+        <w:rPr>
+          <w:rFonts w:ascii="Cambria" w:eastAsiaTheme="minorEastAsia" w:hAnsi="Cambria"/>
+          <w:sz w:val="24"/>
+          <w:szCs w:val="24"/>
+        </w:rPr>
+        <w:t>,</w:t>
+      </w:r>
+      <w:r>
+        <w:rPr>
+          <w:rFonts w:ascii="Cambria" w:eastAsiaTheme="minorEastAsia" w:hAnsi="Cambria"/>
           <w:sz w:val="24"/>
           <w:szCs w:val="24"/>
         </w:rPr>
@@ -725,25 +894,16 @@
       </w:r>
       <w:r>
         <w:rPr>
-          <w:rFonts w:ascii="Cambria" w:hAnsi="Cambria"/>
-          <w:sz w:val="24"/>
-          <w:szCs w:val="24"/>
-          <w:u w:val="single"/>
-        </w:rPr>
-        <w:t>Co-</w:t>
-      </w:r>
-      <w:r>
-        <w:rPr>
-          <w:rFonts w:ascii="Cambria" w:hAnsi="Cambria"/>
-          <w:sz w:val="24"/>
-          <w:szCs w:val="24"/>
-          <w:u w:val="single"/>
-        </w:rPr>
-        <w:t>id</w:t>
-      </w:r>
-      <w:r>
-        <w:rPr>
-          <w:rFonts w:ascii="Cambria" w:hAnsi="Cambria"/>
+          <w:rFonts w:ascii="Cambria" w:eastAsiaTheme="minorEastAsia" w:hAnsi="Cambria"/>
+          <w:sz w:val="24"/>
+          <w:szCs w:val="24"/>
+          <w:u w:val="single"/>
+        </w:rPr>
+        <w:t>Cam-Id</w:t>
+      </w:r>
+      <w:r>
+        <w:rPr>
+          <w:rFonts w:ascii="Cambria" w:eastAsiaTheme="minorEastAsia" w:hAnsi="Cambria"/>
           <w:sz w:val="24"/>
           <w:szCs w:val="24"/>
         </w:rPr>
@@ -751,49 +911,25 @@
       </w:r>
       <w:r>
         <w:rPr>
-          <w:rFonts w:ascii="Cambria" w:eastAsiaTheme="minorEastAsia" w:hAnsi="Cambria"/>
-          <w:sz w:val="24"/>
-          <w:szCs w:val="24"/>
-        </w:rPr>
-        <w:t>Co-Fecha, Co-Valoracion, Co-Sintomas, Co-Razon</w:t>
-      </w:r>
-      <w:r>
-        <w:rPr>
-          <w:rFonts w:ascii="Cambria" w:eastAsiaTheme="minorEastAsia" w:hAnsi="Cambria"/>
-          <w:sz w:val="24"/>
-          <w:szCs w:val="24"/>
-        </w:rPr>
-        <w:t xml:space="preserve">, </w:t>
-      </w:r>
-      <w:r>
-        <w:rPr>
-          <w:rFonts w:ascii="Cambria" w:eastAsiaTheme="minorEastAsia" w:hAnsi="Cambria"/>
-          <w:sz w:val="24"/>
-          <w:szCs w:val="24"/>
-          <w:u w:val="single"/>
-        </w:rPr>
-        <w:t>Pac-dni</w:t>
-      </w:r>
-      <w:r>
-        <w:rPr>
-          <w:rFonts w:ascii="Cambria" w:hAnsi="Cambria"/>
-          <w:sz w:val="24"/>
-          <w:szCs w:val="24"/>
-        </w:rPr>
-        <w:t xml:space="preserve">, </w:t>
-      </w:r>
-      <w:r>
-        <w:rPr>
-          <w:rFonts w:ascii="Cambria" w:eastAsiaTheme="minorEastAsia" w:hAnsi="Cambria"/>
-          <w:sz w:val="24"/>
-          <w:szCs w:val="24"/>
-          <w:u w:val="single"/>
-        </w:rPr>
-        <w:t>M-dni</w:t>
-      </w:r>
-      <w:r>
-        <w:rPr>
-          <w:rFonts w:ascii="Cambria" w:hAnsi="Cambria"/>
+          <w:rFonts w:ascii="Cambria" w:hAnsi="Cambria"/>
+          <w:sz w:val="24"/>
+          <w:szCs w:val="24"/>
+          <w:u w:val="single"/>
+        </w:rPr>
+        <w:t>Pac</w:t>
+      </w:r>
+      <w:r>
+        <w:rPr>
+          <w:rFonts w:ascii="Cambria" w:eastAsiaTheme="minorEastAsia" w:hAnsi="Cambria"/>
+          <w:sz w:val="24"/>
+          <w:szCs w:val="24"/>
+          <w:u w:val="single"/>
+        </w:rPr>
+        <w:t>-Id</w:t>
+      </w:r>
+      <w:r>
+        <w:rPr>
+          <w:rFonts w:ascii="Cambria" w:eastAsiaTheme="minorEastAsia" w:hAnsi="Cambria"/>
           <w:sz w:val="24"/>
           <w:szCs w:val="24"/>
         </w:rPr>
@@ -816,90 +952,6 @@
           <w:szCs w:val="24"/>
         </w:rPr>
       </w:pPr>
-      <w:r>
-        <w:rPr>
-          <w:rFonts w:ascii="Cambria" w:hAnsi="Cambria"/>
-          <w:b/>
-          <w:bCs/>
-          <w:sz w:val="24"/>
-          <w:szCs w:val="24"/>
-        </w:rPr>
-        <w:t>Area</w:t>
-      </w:r>
-      <w:r>
-        <w:rPr>
-          <w:rFonts w:ascii="Cambria" w:hAnsi="Cambria"/>
-          <w:sz w:val="24"/>
-          <w:szCs w:val="24"/>
-        </w:rPr>
-        <w:t xml:space="preserve"> = {</w:t>
-      </w:r>
-      <w:r>
-        <w:rPr>
-          <w:rFonts w:ascii="Cambria" w:hAnsi="Cambria"/>
-          <w:sz w:val="24"/>
-          <w:szCs w:val="24"/>
-        </w:rPr>
-        <w:t xml:space="preserve"> </w:t>
-      </w:r>
-      <w:r>
-        <w:rPr>
-          <w:rFonts w:ascii="Cambria" w:eastAsiaTheme="minorEastAsia" w:hAnsi="Cambria"/>
-          <w:sz w:val="24"/>
-          <w:szCs w:val="24"/>
-          <w:u w:val="single"/>
-        </w:rPr>
-        <w:t>A-Codigo</w:t>
-      </w:r>
-      <w:r>
-        <w:rPr>
-          <w:rFonts w:ascii="Cambria" w:eastAsiaTheme="minorEastAsia" w:hAnsi="Cambria"/>
-          <w:sz w:val="24"/>
-          <w:szCs w:val="24"/>
-        </w:rPr>
-        <w:t>, A-Nombre</w:t>
-      </w:r>
-      <w:r>
-        <w:rPr>
-          <w:rFonts w:ascii="Cambria" w:eastAsiaTheme="minorEastAsia" w:hAnsi="Cambria"/>
-          <w:sz w:val="24"/>
-          <w:szCs w:val="24"/>
-        </w:rPr>
-        <w:t>,</w:t>
-      </w:r>
-      <w:r>
-        <w:rPr>
-          <w:rFonts w:ascii="Cambria" w:eastAsiaTheme="minorEastAsia" w:hAnsi="Cambria"/>
-          <w:sz w:val="24"/>
-          <w:szCs w:val="24"/>
-        </w:rPr>
-        <w:t xml:space="preserve"> </w:t>
-      </w:r>
-      <w:r>
-        <w:rPr>
-          <w:rFonts w:ascii="Cambria" w:eastAsiaTheme="minorEastAsia" w:hAnsi="Cambria"/>
-          <w:sz w:val="24"/>
-          <w:szCs w:val="24"/>
-          <w:u w:val="single"/>
-        </w:rPr>
-        <w:t>Cl-Cuit</w:t>
-      </w:r>
-      <w:r>
-        <w:rPr>
-          <w:rFonts w:ascii="Cambria" w:hAnsi="Cambria"/>
-          <w:sz w:val="24"/>
-          <w:szCs w:val="24"/>
-        </w:rPr>
-        <w:t xml:space="preserve"> </w:t>
-      </w:r>
-      <w:r>
-        <w:rPr>
-          <w:rFonts w:ascii="Cambria" w:hAnsi="Cambria"/>
-          <w:sz w:val="24"/>
-          <w:szCs w:val="24"/>
-        </w:rPr>
-        <w:t>}</w:t>
-      </w:r>
     </w:p>
     <w:p>
       <w:pPr>
@@ -917,48 +969,49 @@
           <w:sz w:val="24"/>
           <w:szCs w:val="24"/>
         </w:rPr>
-        <w:t>Clinica</w:t>
-      </w:r>
-      <w:r>
-        <w:rPr>
-          <w:rFonts w:ascii="Cambria" w:hAnsi="Cambria"/>
-          <w:sz w:val="24"/>
-          <w:szCs w:val="24"/>
-        </w:rPr>
-        <w:t xml:space="preserve"> = {</w:t>
-      </w:r>
-      <w:r>
-        <w:rPr>
-          <w:rFonts w:ascii="Cambria" w:hAnsi="Cambria"/>
-          <w:sz w:val="24"/>
-          <w:szCs w:val="24"/>
-        </w:rPr>
-        <w:t xml:space="preserve"> </w:t>
-      </w:r>
-      <w:r>
-        <w:rPr>
-          <w:rFonts w:ascii="Cambria" w:eastAsiaTheme="minorEastAsia" w:hAnsi="Cambria"/>
-          <w:sz w:val="24"/>
-          <w:szCs w:val="24"/>
-          <w:u w:val="single"/>
-        </w:rPr>
-        <w:t>Cl-Cuit</w:t>
-      </w:r>
-      <w:r>
-        <w:rPr>
-          <w:rFonts w:ascii="Cambria" w:eastAsiaTheme="minorEastAsia" w:hAnsi="Cambria"/>
-          <w:sz w:val="24"/>
-          <w:szCs w:val="24"/>
-        </w:rPr>
-        <w:t xml:space="preserve">, Cl-Nombre, Cl-Direccion, Cl-RazonSocial </w:t>
-      </w:r>
-      <w:r>
-        <w:rPr>
-          <w:rFonts w:ascii="Cambria" w:hAnsi="Cambria"/>
-          <w:sz w:val="24"/>
-          <w:szCs w:val="24"/>
-        </w:rPr>
-        <w:t>}</w:t>
+        <w:t>ClinicaAreaMedico</w:t>
+      </w:r>
+      <w:r>
+        <w:rPr>
+          <w:rFonts w:ascii="Cambria" w:hAnsi="Cambria"/>
+          <w:sz w:val="24"/>
+          <w:szCs w:val="24"/>
+        </w:rPr>
+        <w:t xml:space="preserve"> = { </w:t>
+      </w:r>
+      <w:r>
+        <w:rPr>
+          <w:rFonts w:ascii="Cambria" w:hAnsi="Cambria"/>
+          <w:sz w:val="24"/>
+          <w:szCs w:val="24"/>
+          <w:u w:val="single"/>
+        </w:rPr>
+        <w:t>Cam-Id</w:t>
+      </w:r>
+      <w:r>
+        <w:rPr>
+          <w:rFonts w:ascii="Cambria" w:hAnsi="Cambria"/>
+          <w:sz w:val="24"/>
+          <w:szCs w:val="24"/>
+        </w:rPr>
+        <w:t xml:space="preserve">, </w:t>
+      </w:r>
+      <w:r>
+        <w:rPr>
+          <w:rFonts w:ascii="Cambria" w:hAnsi="Cambria"/>
+          <w:sz w:val="24"/>
+          <w:szCs w:val="24"/>
+          <w:u w:val="single"/>
+        </w:rPr>
+        <w:t>Cl-Id, A-Id, M-Id</w:t>
+      </w:r>
+      <w:r>
+        <w:rPr>
+          <w:rFonts w:ascii="Cambria" w:hAnsi="Cambria"/>
+          <w:sz w:val="24"/>
+          <w:szCs w:val="24"/>
+        </w:rPr>
+        <w:t xml:space="preserve"> }</w:t>
       </w:r>
     </w:p>
     <w:p>
@@ -977,15 +1030,32 @@
           <w:sz w:val="24"/>
           <w:szCs w:val="24"/>
         </w:rPr>
-        <w:t>Habitacion</w:t>
-      </w:r>
-      <w:r>
-        <w:rPr>
-          <w:rFonts w:ascii="Cambria" w:hAnsi="Cambria"/>
-          <w:sz w:val="24"/>
-          <w:szCs w:val="24"/>
-        </w:rPr>
-        <w:t xml:space="preserve"> = {</w:t>
+        <w:t>TelAreaClinica</w:t>
+      </w:r>
+      <w:r>
+        <w:rPr>
+          <w:rFonts w:ascii="Cambria" w:hAnsi="Cambria"/>
+          <w:sz w:val="24"/>
+          <w:szCs w:val="24"/>
+        </w:rPr>
+        <w:t xml:space="preserve"> = { </w:t>
+      </w:r>
+      <w:r>
+        <w:rPr>
+          <w:rFonts w:ascii="Cambria" w:hAnsi="Cambria"/>
+          <w:sz w:val="24"/>
+          <w:szCs w:val="24"/>
+          <w:u w:val="single"/>
+        </w:rPr>
+        <w:t>Tac-Id</w:t>
+      </w:r>
+      <w:r>
+        <w:rPr>
+          <w:rFonts w:ascii="Cambria" w:hAnsi="Cambria"/>
+          <w:sz w:val="24"/>
+          <w:szCs w:val="24"/>
+        </w:rPr>
+        <w:t>,</w:t>
       </w:r>
       <w:r>
         <w:rPr>
@@ -997,77 +1067,20 @@
       </w:r>
       <w:r>
         <w:rPr>
-          <w:rFonts w:ascii="Cambria" w:eastAsiaTheme="minorEastAsia" w:hAnsi="Cambria"/>
-          <w:sz w:val="24"/>
-          <w:szCs w:val="24"/>
-          <w:u w:val="single"/>
-        </w:rPr>
-        <w:t>H-NroHabitacion</w:t>
-      </w:r>
-      <w:r>
-        <w:rPr>
-          <w:rFonts w:ascii="Cambria" w:eastAsiaTheme="minorEastAsia" w:hAnsi="Cambria"/>
-          <w:sz w:val="24"/>
-          <w:szCs w:val="24"/>
-        </w:rPr>
-        <w:t>, H-BanioPrivado, H-Acondicionador, H-</w:t>
-      </w:r>
-      <w:r>
-        <w:rPr>
-          <w:rFonts w:ascii="Cambria" w:hAnsi="Cambria"/>
-          <w:sz w:val="24"/>
-          <w:szCs w:val="24"/>
-        </w:rPr>
-        <w:t xml:space="preserve">Calefaccion, </w:t>
-      </w:r>
-      <w:r>
-        <w:rPr>
-          <w:rFonts w:ascii="Cambria" w:eastAsiaTheme="minorEastAsia" w:hAnsi="Cambria"/>
-          <w:sz w:val="24"/>
-          <w:szCs w:val="24"/>
-        </w:rPr>
-        <w:t>H-</w:t>
-      </w:r>
-      <w:r>
-        <w:rPr>
-          <w:rFonts w:ascii="Cambria" w:hAnsi="Cambria"/>
-          <w:sz w:val="24"/>
-          <w:szCs w:val="24"/>
-        </w:rPr>
-        <w:t xml:space="preserve">Television, </w:t>
-      </w:r>
-      <w:r>
-        <w:rPr>
-          <w:rFonts w:ascii="Cambria" w:eastAsiaTheme="minorEastAsia" w:hAnsi="Cambria"/>
-          <w:sz w:val="24"/>
-          <w:szCs w:val="24"/>
-        </w:rPr>
-        <w:t>H-</w:t>
-      </w:r>
-      <w:r>
-        <w:rPr>
-          <w:rFonts w:ascii="Cambria" w:hAnsi="Cambria"/>
-          <w:sz w:val="24"/>
-          <w:szCs w:val="24"/>
-        </w:rPr>
-        <w:t>Internet</w:t>
-      </w:r>
-      <w:r>
-        <w:rPr>
-          <w:rFonts w:ascii="Cambria" w:hAnsi="Cambria"/>
-          <w:sz w:val="24"/>
-          <w:szCs w:val="24"/>
-        </w:rPr>
-        <w:t xml:space="preserve">, </w:t>
-      </w:r>
-      <w:r>
-        <w:rPr>
-          <w:rFonts w:ascii="Cambria" w:eastAsiaTheme="minorEastAsia" w:hAnsi="Cambria"/>
-          <w:sz w:val="24"/>
-          <w:szCs w:val="24"/>
-          <w:u w:val="single"/>
-        </w:rPr>
-        <w:t>A-Codigo</w:t>
+          <w:rFonts w:ascii="Cambria" w:hAnsi="Cambria"/>
+          <w:sz w:val="24"/>
+          <w:szCs w:val="24"/>
+          <w:u w:val="single"/>
+        </w:rPr>
+        <w:t>Tac-Tel</w:t>
+      </w:r>
+      <w:r>
+        <w:rPr>
+          <w:rFonts w:ascii="Cambria" w:hAnsi="Cambria"/>
+          <w:sz w:val="24"/>
+          <w:szCs w:val="24"/>
+        </w:rPr>
+        <w:t>,</w:t>
       </w:r>
       <w:r>
         <w:rPr>
@@ -1082,39 +1095,42 @@
           <w:rFonts w:ascii="Cambria" w:hAnsi="Cambria"/>
           <w:sz w:val="24"/>
           <w:szCs w:val="24"/>
-        </w:rPr>
-        <w:t>}</w:t>
+          <w:u w:val="single"/>
+        </w:rPr>
+        <w:t>Cl-Id, A-Id</w:t>
+      </w:r>
+      <w:r>
+        <w:rPr>
+          <w:rFonts w:ascii="Cambria" w:hAnsi="Cambria"/>
+          <w:sz w:val="24"/>
+          <w:szCs w:val="24"/>
+        </w:rPr>
+        <w:t xml:space="preserve"> }</w:t>
       </w:r>
     </w:p>
     <w:p>
       <w:pPr>
         <w:rPr>
-          <w:rFonts w:ascii="Cambria" w:hAnsi="Cambria"/>
+          <w:rFonts w:ascii="Cambria" w:eastAsiaTheme="minorEastAsia" w:hAnsi="Cambria"/>
           <w:sz w:val="24"/>
           <w:szCs w:val="24"/>
         </w:rPr>
       </w:pPr>
       <w:r>
         <w:rPr>
-          <w:rFonts w:ascii="Cambria" w:hAnsi="Cambria"/>
+          <w:rFonts w:ascii="Cambria" w:eastAsiaTheme="minorEastAsia" w:hAnsi="Cambria"/>
           <w:b/>
           <w:bCs/>
           <w:sz w:val="24"/>
           <w:szCs w:val="24"/>
         </w:rPr>
-        <w:t>Cama</w:t>
-      </w:r>
-      <w:r>
-        <w:rPr>
-          <w:rFonts w:ascii="Cambria" w:hAnsi="Cambria"/>
-          <w:sz w:val="24"/>
-          <w:szCs w:val="24"/>
-        </w:rPr>
-        <w:t xml:space="preserve"> = {</w:t>
-      </w:r>
-      <w:r>
-        <w:rPr>
-          <w:rFonts w:ascii="Cambria" w:hAnsi="Cambria"/>
+        <w:t>MedicoEspecialidad</w:t>
+      </w:r>
+      <w:r>
+        <w:rPr>
+          <w:rFonts w:ascii="Cambria" w:eastAsiaTheme="minorEastAsia" w:hAnsi="Cambria"/>
+          <w:b/>
+          <w:bCs/>
           <w:sz w:val="24"/>
           <w:szCs w:val="24"/>
         </w:rPr>
@@ -1122,16 +1138,41 @@
       </w:r>
       <w:r>
         <w:rPr>
-          <w:rFonts w:ascii="Cambria" w:hAnsi="Cambria"/>
-          <w:sz w:val="24"/>
-          <w:szCs w:val="24"/>
-          <w:u w:val="single"/>
-        </w:rPr>
-        <w:t>Ca-</w:t>
-      </w:r>
-      <w:r>
-        <w:rPr>
-          <w:rFonts w:ascii="Cambria" w:hAnsi="Cambria"/>
+          <w:rFonts w:ascii="Cambria" w:eastAsiaTheme="minorEastAsia" w:hAnsi="Cambria"/>
+          <w:sz w:val="24"/>
+          <w:szCs w:val="24"/>
+        </w:rPr>
+        <w:t>= {</w:t>
+      </w:r>
+      <w:r>
+        <w:rPr>
+          <w:rFonts w:ascii="Cambria" w:eastAsiaTheme="minorEastAsia" w:hAnsi="Cambria"/>
+          <w:sz w:val="24"/>
+          <w:szCs w:val="24"/>
+        </w:rPr>
+        <w:t xml:space="preserve"> </w:t>
+      </w:r>
+      <w:r>
+        <w:rPr>
+          <w:rFonts w:ascii="Cambria" w:eastAsiaTheme="minorEastAsia" w:hAnsi="Cambria"/>
+          <w:sz w:val="24"/>
+          <w:szCs w:val="24"/>
+          <w:u w:val="single"/>
+        </w:rPr>
+        <w:t>Me</w:t>
+      </w:r>
+      <w:r>
+        <w:rPr>
+          <w:rFonts w:ascii="Cambria" w:eastAsiaTheme="minorEastAsia" w:hAnsi="Cambria"/>
+          <w:sz w:val="24"/>
+          <w:szCs w:val="24"/>
+          <w:u w:val="single"/>
+        </w:rPr>
+        <w:t>-</w:t>
+      </w:r>
+      <w:r>
+        <w:rPr>
+          <w:rFonts w:ascii="Cambria" w:eastAsiaTheme="minorEastAsia" w:hAnsi="Cambria"/>
           <w:sz w:val="24"/>
           <w:szCs w:val="24"/>
           <w:u w:val="single"/>
@@ -1140,72 +1181,15 @@
       </w:r>
       <w:r>
         <w:rPr>
-          <w:rFonts w:ascii="Cambria" w:hAnsi="Cambria"/>
-          <w:sz w:val="24"/>
-          <w:szCs w:val="24"/>
-        </w:rPr>
-        <w:t xml:space="preserve">, </w:t>
-      </w:r>
-      <w:r>
-        <w:rPr>
-          <w:rFonts w:ascii="Cambria" w:hAnsi="Cambria"/>
-          <w:sz w:val="24"/>
-          <w:szCs w:val="24"/>
-        </w:rPr>
-        <w:t>Ca-Nr</w:t>
-      </w:r>
-      <w:r>
-        <w:rPr>
-          <w:rFonts w:ascii="Cambria" w:hAnsi="Cambria"/>
-          <w:sz w:val="24"/>
-          <w:szCs w:val="24"/>
-        </w:rPr>
-        <w:t>o</w:t>
-      </w:r>
-      <w:r>
-        <w:rPr>
-          <w:rFonts w:ascii="Cambria" w:hAnsi="Cambria"/>
-          <w:sz w:val="24"/>
-          <w:szCs w:val="24"/>
-        </w:rPr>
-        <w:t>Cama</w:t>
-      </w:r>
-      <w:r>
-        <w:rPr>
-          <w:rFonts w:ascii="Cambria" w:hAnsi="Cambria"/>
-          <w:sz w:val="24"/>
-          <w:szCs w:val="24"/>
-        </w:rPr>
-        <w:t xml:space="preserve">, </w:t>
-      </w:r>
-      <w:r>
-        <w:rPr>
-          <w:rFonts w:ascii="Cambria" w:eastAsiaTheme="minorEastAsia" w:hAnsi="Cambria"/>
-          <w:sz w:val="24"/>
-          <w:szCs w:val="24"/>
-        </w:rPr>
-        <w:t>Ca-TipoCama, Ca-Ocupada</w:t>
-      </w:r>
-      <w:r>
-        <w:rPr>
-          <w:rFonts w:ascii="Cambria" w:eastAsiaTheme="minorEastAsia" w:hAnsi="Cambria"/>
-          <w:sz w:val="24"/>
-          <w:szCs w:val="24"/>
-        </w:rPr>
-        <w:t xml:space="preserve">, </w:t>
-      </w:r>
-      <w:r>
-        <w:rPr>
-          <w:rFonts w:ascii="Cambria" w:eastAsiaTheme="minorEastAsia" w:hAnsi="Cambria"/>
-          <w:sz w:val="24"/>
-          <w:szCs w:val="24"/>
-          <w:u w:val="single"/>
-        </w:rPr>
-        <w:t>H-NroHabitacion</w:t>
-      </w:r>
-      <w:r>
-        <w:rPr>
-          <w:rFonts w:ascii="Cambria" w:hAnsi="Cambria"/>
+          <w:rFonts w:ascii="Cambria" w:eastAsiaTheme="minorEastAsia" w:hAnsi="Cambria"/>
+          <w:sz w:val="24"/>
+          <w:szCs w:val="24"/>
+        </w:rPr>
+        <w:t>,</w:t>
+      </w:r>
+      <w:r>
+        <w:rPr>
+          <w:rFonts w:ascii="Cambria" w:eastAsiaTheme="minorEastAsia" w:hAnsi="Cambria"/>
           <w:sz w:val="24"/>
           <w:szCs w:val="24"/>
         </w:rPr>
@@ -1213,11 +1197,74 @@
       </w:r>
       <w:r>
         <w:rPr>
-          <w:rFonts w:ascii="Cambria" w:hAnsi="Cambria"/>
-          <w:sz w:val="24"/>
-          <w:szCs w:val="24"/>
-        </w:rPr>
-        <w:t>}</w:t>
+          <w:rFonts w:ascii="Cambria" w:eastAsiaTheme="minorEastAsia" w:hAnsi="Cambria"/>
+          <w:sz w:val="24"/>
+          <w:szCs w:val="24"/>
+          <w:u w:val="single"/>
+        </w:rPr>
+        <w:t>M-</w:t>
+      </w:r>
+      <w:r>
+        <w:rPr>
+          <w:rFonts w:ascii="Cambria" w:eastAsiaTheme="minorEastAsia" w:hAnsi="Cambria"/>
+          <w:sz w:val="24"/>
+          <w:szCs w:val="24"/>
+          <w:u w:val="single"/>
+        </w:rPr>
+        <w:t>Id</w:t>
+      </w:r>
+      <w:r>
+        <w:rPr>
+          <w:rFonts w:ascii="Cambria" w:hAnsi="Cambria"/>
+          <w:sz w:val="24"/>
+          <w:szCs w:val="24"/>
+          <w:u w:val="single"/>
+        </w:rPr>
+        <w:t>,</w:t>
+      </w:r>
+      <w:r>
+        <w:rPr>
+          <w:rFonts w:ascii="Cambria" w:eastAsiaTheme="minorEastAsia" w:hAnsi="Cambria"/>
+          <w:sz w:val="24"/>
+          <w:szCs w:val="24"/>
+          <w:u w:val="single"/>
+        </w:rPr>
+        <w:t xml:space="preserve"> </w:t>
+      </w:r>
+      <w:r>
+        <w:rPr>
+          <w:rFonts w:ascii="Cambria" w:hAnsi="Cambria"/>
+          <w:sz w:val="24"/>
+          <w:szCs w:val="24"/>
+          <w:u w:val="single"/>
+        </w:rPr>
+        <w:t>E-</w:t>
+      </w:r>
+      <w:r>
+        <w:rPr>
+          <w:rFonts w:ascii="Cambria" w:hAnsi="Cambria"/>
+          <w:sz w:val="24"/>
+          <w:szCs w:val="24"/>
+          <w:u w:val="single"/>
+        </w:rPr>
+        <w:t>I</w:t>
+      </w:r>
+      <w:r>
+        <w:rPr>
+          <w:rFonts w:ascii="Cambria" w:hAnsi="Cambria"/>
+          <w:sz w:val="24"/>
+          <w:szCs w:val="24"/>
+          <w:u w:val="single"/>
+        </w:rPr>
+        <w:t>d</w:t>
+      </w:r>
+      <w:r>
+        <w:rPr>
+          <w:rFonts w:ascii="Cambria" w:eastAsiaTheme="minorEastAsia" w:hAnsi="Cambria"/>
+          <w:sz w:val="24"/>
+          <w:szCs w:val="24"/>
+        </w:rPr>
+        <w:t xml:space="preserve"> }</w:t>
       </w:r>
     </w:p>
     <w:p>
@@ -1236,100 +1283,87 @@
           <w:sz w:val="24"/>
           <w:szCs w:val="24"/>
         </w:rPr>
-        <w:t>Posee</w:t>
-      </w:r>
-      <w:r>
-        <w:rPr>
-          <w:rFonts w:ascii="Cambria" w:eastAsiaTheme="minorEastAsia" w:hAnsi="Cambria"/>
-          <w:sz w:val="24"/>
-          <w:szCs w:val="24"/>
-        </w:rPr>
-        <w:t xml:space="preserve"> = {</w:t>
-      </w:r>
-      <w:r>
-        <w:rPr>
-          <w:rFonts w:ascii="Cambria" w:eastAsiaTheme="minorEastAsia" w:hAnsi="Cambria"/>
-          <w:sz w:val="24"/>
-          <w:szCs w:val="24"/>
-        </w:rPr>
-        <w:t xml:space="preserve"> </w:t>
-      </w:r>
-      <w:r>
-        <w:rPr>
-          <w:rFonts w:ascii="Cambria" w:eastAsiaTheme="minorEastAsia" w:hAnsi="Cambria"/>
-          <w:sz w:val="24"/>
-          <w:szCs w:val="24"/>
-          <w:u w:val="single"/>
-        </w:rPr>
-        <w:t>Posee</w:t>
-      </w:r>
-      <w:r>
-        <w:rPr>
-          <w:rFonts w:ascii="Cambria" w:eastAsiaTheme="minorEastAsia" w:hAnsi="Cambria"/>
-          <w:sz w:val="24"/>
-          <w:szCs w:val="24"/>
-          <w:u w:val="single"/>
-        </w:rPr>
-        <w:t>-</w:t>
-      </w:r>
-      <w:r>
-        <w:rPr>
-          <w:rFonts w:ascii="Cambria" w:eastAsiaTheme="minorEastAsia" w:hAnsi="Cambria"/>
-          <w:sz w:val="24"/>
-          <w:szCs w:val="24"/>
-          <w:u w:val="single"/>
-        </w:rPr>
-        <w:t>id</w:t>
-      </w:r>
-      <w:r>
-        <w:rPr>
-          <w:rFonts w:ascii="Cambria" w:eastAsiaTheme="minorEastAsia" w:hAnsi="Cambria"/>
-          <w:sz w:val="24"/>
-          <w:szCs w:val="24"/>
-        </w:rPr>
-        <w:t>,</w:t>
-      </w:r>
-      <w:r>
-        <w:rPr>
-          <w:rFonts w:ascii="Cambria" w:eastAsiaTheme="minorEastAsia" w:hAnsi="Cambria"/>
-          <w:sz w:val="24"/>
-          <w:szCs w:val="24"/>
-        </w:rPr>
-        <w:t xml:space="preserve"> </w:t>
-      </w:r>
-      <w:r>
-        <w:rPr>
-          <w:rFonts w:ascii="Cambria" w:eastAsiaTheme="minorEastAsia" w:hAnsi="Cambria"/>
-          <w:sz w:val="24"/>
-          <w:szCs w:val="24"/>
-          <w:u w:val="single"/>
-        </w:rPr>
-        <w:t>M-dni</w:t>
-      </w:r>
-      <w:r>
-        <w:rPr>
-          <w:rFonts w:ascii="Cambria" w:hAnsi="Cambria"/>
-          <w:sz w:val="24"/>
-          <w:szCs w:val="24"/>
-        </w:rPr>
-        <w:t>,</w:t>
-      </w:r>
-      <w:r>
-        <w:rPr>
-          <w:rFonts w:ascii="Cambria" w:eastAsiaTheme="minorEastAsia" w:hAnsi="Cambria"/>
-          <w:sz w:val="24"/>
-          <w:szCs w:val="24"/>
-        </w:rPr>
-        <w:t xml:space="preserve"> </w:t>
-      </w:r>
-      <w:r>
-        <w:rPr>
-          <w:rFonts w:ascii="Cambria" w:hAnsi="Cambria"/>
-          <w:sz w:val="24"/>
-          <w:szCs w:val="24"/>
-          <w:u w:val="single"/>
-        </w:rPr>
-        <w:t>E-id</w:t>
+        <w:t>Paciente</w:t>
+      </w:r>
+      <w:r>
+        <w:rPr>
+          <w:rFonts w:ascii="Cambria" w:eastAsiaTheme="minorEastAsia" w:hAnsi="Cambria"/>
+          <w:b/>
+          <w:bCs/>
+          <w:sz w:val="24"/>
+          <w:szCs w:val="24"/>
+        </w:rPr>
+        <w:t>Vacunas</w:t>
+      </w:r>
+      <w:r>
+        <w:rPr>
+          <w:rFonts w:ascii="Cambria" w:eastAsiaTheme="minorEastAsia" w:hAnsi="Cambria"/>
+          <w:sz w:val="24"/>
+          <w:szCs w:val="24"/>
+        </w:rPr>
+        <w:t xml:space="preserve"> = { </w:t>
+      </w:r>
+      <w:r>
+        <w:rPr>
+          <w:rFonts w:ascii="Cambria" w:eastAsiaTheme="minorEastAsia" w:hAnsi="Cambria"/>
+          <w:sz w:val="24"/>
+          <w:szCs w:val="24"/>
+          <w:u w:val="single"/>
+        </w:rPr>
+        <w:t>Pv</w:t>
+      </w:r>
+      <w:r>
+        <w:rPr>
+          <w:rFonts w:ascii="Cambria" w:eastAsiaTheme="minorEastAsia" w:hAnsi="Cambria"/>
+          <w:sz w:val="24"/>
+          <w:szCs w:val="24"/>
+          <w:u w:val="single"/>
+        </w:rPr>
+        <w:t>-id</w:t>
+      </w:r>
+      <w:r>
+        <w:rPr>
+          <w:rFonts w:ascii="Cambria" w:eastAsiaTheme="minorEastAsia" w:hAnsi="Cambria"/>
+          <w:sz w:val="24"/>
+          <w:szCs w:val="24"/>
+        </w:rPr>
+        <w:t xml:space="preserve">, </w:t>
+      </w:r>
+      <w:r>
+        <w:rPr>
+          <w:rFonts w:ascii="Cambria" w:eastAsiaTheme="minorEastAsia" w:hAnsi="Cambria"/>
+          <w:sz w:val="24"/>
+          <w:szCs w:val="24"/>
+          <w:u w:val="single"/>
+        </w:rPr>
+        <w:t>Pac-</w:t>
+      </w:r>
+      <w:r>
+        <w:rPr>
+          <w:rFonts w:ascii="Cambria" w:eastAsiaTheme="minorEastAsia" w:hAnsi="Cambria"/>
+          <w:sz w:val="24"/>
+          <w:szCs w:val="24"/>
+          <w:u w:val="single"/>
+        </w:rPr>
+        <w:t>Id</w:t>
+      </w:r>
+      <w:r>
+        <w:rPr>
+          <w:rFonts w:ascii="Cambria" w:eastAsiaTheme="minorEastAsia" w:hAnsi="Cambria"/>
+          <w:sz w:val="24"/>
+          <w:szCs w:val="24"/>
+          <w:u w:val="single"/>
+        </w:rPr>
+        <w:t xml:space="preserve">, </w:t>
+      </w:r>
+      <w:r>
+        <w:rPr>
+          <w:rFonts w:ascii="Cambria" w:hAnsi="Cambria"/>
+          <w:sz w:val="24"/>
+          <w:szCs w:val="24"/>
+          <w:u w:val="single"/>
+        </w:rPr>
+        <w:t>V-id</w:t>
       </w:r>
       <w:r>
         <w:rPr>
@@ -1356,76 +1390,8 @@
           <w:sz w:val="24"/>
           <w:szCs w:val="24"/>
         </w:rPr>
-        <w:t>TieneVacunas</w:t>
-      </w:r>
-      <w:r>
-        <w:rPr>
-          <w:rFonts w:ascii="Cambria" w:eastAsiaTheme="minorEastAsia" w:hAnsi="Cambria"/>
-          <w:sz w:val="24"/>
-          <w:szCs w:val="24"/>
-        </w:rPr>
-        <w:t xml:space="preserve"> = { </w:t>
-      </w:r>
-      <w:r>
-        <w:rPr>
-          <w:rFonts w:ascii="Cambria" w:eastAsiaTheme="minorEastAsia" w:hAnsi="Cambria"/>
-          <w:sz w:val="24"/>
-          <w:szCs w:val="24"/>
-          <w:u w:val="single"/>
-        </w:rPr>
-        <w:t>Tv-id</w:t>
-      </w:r>
-      <w:r>
-        <w:rPr>
-          <w:rFonts w:ascii="Cambria" w:eastAsiaTheme="minorEastAsia" w:hAnsi="Cambria"/>
-          <w:sz w:val="24"/>
-          <w:szCs w:val="24"/>
-        </w:rPr>
-        <w:t xml:space="preserve">, </w:t>
-      </w:r>
-      <w:r>
-        <w:rPr>
-          <w:rFonts w:ascii="Cambria" w:eastAsiaTheme="minorEastAsia" w:hAnsi="Cambria"/>
-          <w:sz w:val="24"/>
-          <w:szCs w:val="24"/>
-          <w:u w:val="single"/>
-        </w:rPr>
-        <w:t>Pac-dni</w:t>
-      </w:r>
-      <w:r>
-        <w:rPr>
-          <w:rFonts w:ascii="Cambria" w:eastAsiaTheme="minorEastAsia" w:hAnsi="Cambria"/>
-          <w:sz w:val="24"/>
-          <w:szCs w:val="24"/>
-        </w:rPr>
-        <w:t xml:space="preserve">, </w:t>
-      </w:r>
-      <w:r>
-        <w:rPr>
-          <w:rFonts w:ascii="Cambria" w:hAnsi="Cambria"/>
-          <w:sz w:val="24"/>
-          <w:szCs w:val="24"/>
-          <w:u w:val="single"/>
-        </w:rPr>
-        <w:t>V-id</w:t>
-      </w:r>
-      <w:r>
-        <w:rPr>
-          <w:rFonts w:ascii="Cambria" w:eastAsiaTheme="minorEastAsia" w:hAnsi="Cambria"/>
-          <w:sz w:val="24"/>
-          <w:szCs w:val="24"/>
-        </w:rPr>
-        <w:t xml:space="preserve"> }</w:t>
-      </w:r>
-    </w:p>
-    <w:p>
-      <w:pPr>
-        <w:rPr>
-          <w:rFonts w:ascii="Cambria" w:eastAsiaTheme="minorEastAsia" w:hAnsi="Cambria"/>
-          <w:sz w:val="24"/>
-          <w:szCs w:val="24"/>
-        </w:rPr>
-      </w:pPr>
+        <w:t>PacientePatologia</w:t>
+      </w:r>
       <w:r>
         <w:rPr>
           <w:rFonts w:ascii="Cambria" w:eastAsiaTheme="minorEastAsia" w:hAnsi="Cambria"/>
@@ -1434,22 +1400,6 @@
           <w:sz w:val="24"/>
           <w:szCs w:val="24"/>
         </w:rPr>
-        <w:t>TienePatologia</w:t>
-      </w:r>
-      <w:r>
-        <w:rPr>
-          <w:rFonts w:ascii="Cambria" w:eastAsiaTheme="minorEastAsia" w:hAnsi="Cambria"/>
-          <w:sz w:val="24"/>
-          <w:szCs w:val="24"/>
-        </w:rPr>
-        <w:t xml:space="preserve"> = {</w:t>
-      </w:r>
-      <w:r>
-        <w:rPr>
-          <w:rFonts w:ascii="Cambria" w:eastAsiaTheme="minorEastAsia" w:hAnsi="Cambria"/>
-          <w:sz w:val="24"/>
-          <w:szCs w:val="24"/>
-        </w:rPr>
         <w:t xml:space="preserve"> </w:t>
       </w:r>
       <w:r>
@@ -1457,9 +1407,34 @@
           <w:rFonts w:ascii="Cambria" w:eastAsiaTheme="minorEastAsia" w:hAnsi="Cambria"/>
           <w:sz w:val="24"/>
           <w:szCs w:val="24"/>
-          <w:u w:val="single"/>
-        </w:rPr>
-        <w:t>Tp-id</w:t>
+        </w:rPr>
+        <w:t>= {</w:t>
+      </w:r>
+      <w:r>
+        <w:rPr>
+          <w:rFonts w:ascii="Cambria" w:eastAsiaTheme="minorEastAsia" w:hAnsi="Cambria"/>
+          <w:sz w:val="24"/>
+          <w:szCs w:val="24"/>
+        </w:rPr>
+        <w:t xml:space="preserve"> </w:t>
+      </w:r>
+      <w:r>
+        <w:rPr>
+          <w:rFonts w:ascii="Cambria" w:eastAsiaTheme="minorEastAsia" w:hAnsi="Cambria"/>
+          <w:sz w:val="24"/>
+          <w:szCs w:val="24"/>
+          <w:u w:val="single"/>
+        </w:rPr>
+        <w:t>P</w:t>
+      </w:r>
+      <w:r>
+        <w:rPr>
+          <w:rFonts w:ascii="Cambria" w:eastAsiaTheme="minorEastAsia" w:hAnsi="Cambria"/>
+          <w:sz w:val="24"/>
+          <w:szCs w:val="24"/>
+          <w:u w:val="single"/>
+        </w:rPr>
+        <w:t>p-id</w:t>
       </w:r>
       <w:r>
         <w:rPr>
@@ -1484,13 +1459,23 @@
           <w:szCs w:val="24"/>
           <w:u w:val="single"/>
         </w:rPr>
-        <w:t>Pac-dni</w:t>
-      </w:r>
-      <w:r>
-        <w:rPr>
-          <w:rFonts w:ascii="Cambria" w:eastAsiaTheme="minorEastAsia" w:hAnsi="Cambria"/>
-          <w:sz w:val="24"/>
-          <w:szCs w:val="24"/>
+        <w:t>Pac-</w:t>
+      </w:r>
+      <w:r>
+        <w:rPr>
+          <w:rFonts w:ascii="Cambria" w:eastAsiaTheme="minorEastAsia" w:hAnsi="Cambria"/>
+          <w:sz w:val="24"/>
+          <w:szCs w:val="24"/>
+          <w:u w:val="single"/>
+        </w:rPr>
+        <w:t>Id</w:t>
+      </w:r>
+      <w:r>
+        <w:rPr>
+          <w:rFonts w:ascii="Cambria" w:eastAsiaTheme="minorEastAsia" w:hAnsi="Cambria"/>
+          <w:sz w:val="24"/>
+          <w:szCs w:val="24"/>
+          <w:u w:val="single"/>
         </w:rPr>
         <w:t xml:space="preserve">, </w:t>
       </w:r>
@@ -1539,7 +1524,7 @@
 </file>
 
 <file path=word/endnotes.xml><?xml version="1.0" encoding="utf-8"?>
-<w:endnotes xmlns:wpc="http://schemas.microsoft.com/office/word/2010/wordprocessingCanvas" xmlns:cx="http://schemas.microsoft.com/office/drawing/2014/chartex" xmlns:cx1="http://schemas.microsoft.com/office/drawing/2015/9/8/chartex" xmlns:cx2="http://schemas.microsoft.com/office/drawing/2015/10/21/chartex" xmlns:cx3="http://schemas.microsoft.com/office/drawing/2016/5/9/chartex" xmlns:cx4="http://schemas.microsoft.com/office/drawing/2016/5/10/chartex" xmlns:cx5="http://schemas.microsoft.com/office/drawing/2016/5/11/chartex" xmlns:cx6="http://schemas.microsoft.com/office/drawing/2016/5/12/chartex" xmlns:cx7="http://schemas.microsoft.com/office/drawing/2016/5/13/chartex" xmlns:cx8="http://schemas.microsoft.com/office/drawing/2016/5/14/chartex" xmlns:mc="http://schemas.openxmlformats.org/markup-compatibility/2006" xmlns:aink="http://schemas.microsoft.com/office/drawing/2016/ink" xmlns:am3d="http://schemas.microsoft.com/office/drawing/2017/model3d" xmlns:o="urn:schemas-microsoft-com:office:office" xmlns:r="http://schemas.openxmlformats.org/officeDocument/2006/relationships" xmlns:m="http://schemas.openxmlformats.org/officeDocument/2006/math" xmlns:v="urn:schemas-microsoft-com:vml" xmlns:wp14="http://schemas.microsoft.com/office/word/2010/wordprocessingDrawing" xmlns:wp="http://schemas.openxmlformats.org/drawingml/2006/wordprocessingDrawing" xmlns:w10="urn:schemas-microsoft-com:office:word" xmlns:w="http://schemas.openxmlformats.org/wordprocessingml/2006/main" xmlns:w14="http://schemas.microsoft.com/office/word/2010/wordml" xmlns:w15="http://schemas.microsoft.com/office/word/2012/wordml" xmlns:w16cid="http://schemas.microsoft.com/office/word/2016/wordml/cid" xmlns:w16se="http://schemas.microsoft.com/office/word/2015/wordml/symex" xmlns:wpg="http://schemas.microsoft.com/office/word/2010/wordprocessingGroup" xmlns:wpi="http://schemas.microsoft.com/office/word/2010/wordprocessingInk" xmlns:wne="http://schemas.microsoft.com/office/word/2006/wordml" xmlns:wps="http://schemas.microsoft.com/office/word/2010/wordprocessingShape" mc:Ignorable="w14 w15 w16se w16cid wp14">
+<w:endnotes xmlns:wpc="http://schemas.microsoft.com/office/word/2010/wordprocessingCanvas" xmlns:cx="http://schemas.microsoft.com/office/drawing/2014/chartex" xmlns:cx1="http://schemas.microsoft.com/office/drawing/2015/9/8/chartex" xmlns:cx2="http://schemas.microsoft.com/office/drawing/2015/10/21/chartex" xmlns:cx3="http://schemas.microsoft.com/office/drawing/2016/5/9/chartex" xmlns:cx4="http://schemas.microsoft.com/office/drawing/2016/5/10/chartex" xmlns:cx5="http://schemas.microsoft.com/office/drawing/2016/5/11/chartex" xmlns:cx6="http://schemas.microsoft.com/office/drawing/2016/5/12/chartex" xmlns:cx7="http://schemas.microsoft.com/office/drawing/2016/5/13/chartex" xmlns:cx8="http://schemas.microsoft.com/office/drawing/2016/5/14/chartex" xmlns:mc="http://schemas.openxmlformats.org/markup-compatibility/2006" xmlns:aink="http://schemas.microsoft.com/office/drawing/2016/ink" xmlns:am3d="http://schemas.microsoft.com/office/drawing/2017/model3d" xmlns:o="urn:schemas-microsoft-com:office:office" xmlns:r="http://schemas.openxmlformats.org/officeDocument/2006/relationships" xmlns:m="http://schemas.openxmlformats.org/officeDocument/2006/math" xmlns:v="urn:schemas-microsoft-com:vml" xmlns:wp14="http://schemas.microsoft.com/office/word/2010/wordprocessingDrawing" xmlns:wp="http://schemas.openxmlformats.org/drawingml/2006/wordprocessingDrawing" xmlns:w10="urn:schemas-microsoft-com:office:word" xmlns:w="http://schemas.openxmlformats.org/wordprocessingml/2006/main" xmlns:w14="http://schemas.microsoft.com/office/word/2010/wordml" xmlns:w15="http://schemas.microsoft.com/office/word/2012/wordml" xmlns:w16cex="http://schemas.microsoft.com/office/word/2018/wordml/cex" xmlns:w16cid="http://schemas.microsoft.com/office/word/2016/wordml/cid" xmlns:w16="http://schemas.microsoft.com/office/word/2018/wordml" xmlns:w16sdtdh="http://schemas.microsoft.com/office/word/2020/wordml/sdtdatahash" xmlns:w16se="http://schemas.microsoft.com/office/word/2015/wordml/symex" xmlns:wpg="http://schemas.microsoft.com/office/word/2010/wordprocessingGroup" xmlns:wpi="http://schemas.microsoft.com/office/word/2010/wordprocessingInk" xmlns:wne="http://schemas.microsoft.com/office/word/2006/wordml" xmlns:wps="http://schemas.microsoft.com/office/word/2010/wordprocessingShape" mc:Ignorable="w14 w15 w16se w16cid w16 w16cex w16sdtdh wp14">
   <w:endnote w:type="separator" w:id="-1">
     <w:p>
       <w:pPr>
@@ -1564,7 +1549,7 @@
 </file>
 
 <file path=word/footer1.xml><?xml version="1.0" encoding="utf-8"?>
-<w:ftr xmlns:wpc="http://schemas.microsoft.com/office/word/2010/wordprocessingCanvas" xmlns:cx="http://schemas.microsoft.com/office/drawing/2014/chartex" xmlns:cx1="http://schemas.microsoft.com/office/drawing/2015/9/8/chartex" xmlns:cx2="http://schemas.microsoft.com/office/drawing/2015/10/21/chartex" xmlns:cx3="http://schemas.microsoft.com/office/drawing/2016/5/9/chartex" xmlns:cx4="http://schemas.microsoft.com/office/drawing/2016/5/10/chartex" xmlns:cx5="http://schemas.microsoft.com/office/drawing/2016/5/11/chartex" xmlns:cx6="http://schemas.microsoft.com/office/drawing/2016/5/12/chartex" xmlns:cx7="http://schemas.microsoft.com/office/drawing/2016/5/13/chartex" xmlns:cx8="http://schemas.microsoft.com/office/drawing/2016/5/14/chartex" xmlns:mc="http://schemas.openxmlformats.org/markup-compatibility/2006" xmlns:aink="http://schemas.microsoft.com/office/drawing/2016/ink" xmlns:am3d="http://schemas.microsoft.com/office/drawing/2017/model3d" xmlns:o="urn:schemas-microsoft-com:office:office" xmlns:r="http://schemas.openxmlformats.org/officeDocument/2006/relationships" xmlns:m="http://schemas.openxmlformats.org/officeDocument/2006/math" xmlns:v="urn:schemas-microsoft-com:vml" xmlns:wp14="http://schemas.microsoft.com/office/word/2010/wordprocessingDrawing" xmlns:wp="http://schemas.openxmlformats.org/drawingml/2006/wordprocessingDrawing" xmlns:w10="urn:schemas-microsoft-com:office:word" xmlns:w="http://schemas.openxmlformats.org/wordprocessingml/2006/main" xmlns:w14="http://schemas.microsoft.com/office/word/2010/wordml" xmlns:w15="http://schemas.microsoft.com/office/word/2012/wordml" xmlns:w16cid="http://schemas.microsoft.com/office/word/2016/wordml/cid" xmlns:w16se="http://schemas.microsoft.com/office/word/2015/wordml/symex" xmlns:wpg="http://schemas.microsoft.com/office/word/2010/wordprocessingGroup" xmlns:wpi="http://schemas.microsoft.com/office/word/2010/wordprocessingInk" xmlns:wne="http://schemas.microsoft.com/office/word/2006/wordml" xmlns:wps="http://schemas.microsoft.com/office/word/2010/wordprocessingShape" mc:Ignorable="w14 w15 w16se w16cid wp14">
+<w:ftr xmlns:wpc="http://schemas.microsoft.com/office/word/2010/wordprocessingCanvas" xmlns:cx="http://schemas.microsoft.com/office/drawing/2014/chartex" xmlns:cx1="http://schemas.microsoft.com/office/drawing/2015/9/8/chartex" xmlns:cx2="http://schemas.microsoft.com/office/drawing/2015/10/21/chartex" xmlns:cx3="http://schemas.microsoft.com/office/drawing/2016/5/9/chartex" xmlns:cx4="http://schemas.microsoft.com/office/drawing/2016/5/10/chartex" xmlns:cx5="http://schemas.microsoft.com/office/drawing/2016/5/11/chartex" xmlns:cx6="http://schemas.microsoft.com/office/drawing/2016/5/12/chartex" xmlns:cx7="http://schemas.microsoft.com/office/drawing/2016/5/13/chartex" xmlns:cx8="http://schemas.microsoft.com/office/drawing/2016/5/14/chartex" xmlns:mc="http://schemas.openxmlformats.org/markup-compatibility/2006" xmlns:aink="http://schemas.microsoft.com/office/drawing/2016/ink" xmlns:am3d="http://schemas.microsoft.com/office/drawing/2017/model3d" xmlns:o="urn:schemas-microsoft-com:office:office" xmlns:r="http://schemas.openxmlformats.org/officeDocument/2006/relationships" xmlns:m="http://schemas.openxmlformats.org/officeDocument/2006/math" xmlns:v="urn:schemas-microsoft-com:vml" xmlns:wp14="http://schemas.microsoft.com/office/word/2010/wordprocessingDrawing" xmlns:wp="http://schemas.openxmlformats.org/drawingml/2006/wordprocessingDrawing" xmlns:w10="urn:schemas-microsoft-com:office:word" xmlns:w="http://schemas.openxmlformats.org/wordprocessingml/2006/main" xmlns:w14="http://schemas.microsoft.com/office/word/2010/wordml" xmlns:w15="http://schemas.microsoft.com/office/word/2012/wordml" xmlns:w16cex="http://schemas.microsoft.com/office/word/2018/wordml/cex" xmlns:w16cid="http://schemas.microsoft.com/office/word/2016/wordml/cid" xmlns:w16="http://schemas.microsoft.com/office/word/2018/wordml" xmlns:w16sdtdh="http://schemas.microsoft.com/office/word/2020/wordml/sdtdatahash" xmlns:w16se="http://schemas.microsoft.com/office/word/2015/wordml/symex" xmlns:wpg="http://schemas.microsoft.com/office/word/2010/wordprocessingGroup" xmlns:wpi="http://schemas.microsoft.com/office/word/2010/wordprocessingInk" xmlns:wne="http://schemas.microsoft.com/office/word/2006/wordml" xmlns:wps="http://schemas.microsoft.com/office/word/2010/wordprocessingShape" mc:Ignorable="w14 w15 w16se w16cid w16 w16cex w16sdtdh wp14">
   <w:sdt>
     <w:sdtPr>
       <w:id w:val="1818299511"/>
@@ -1700,7 +1685,7 @@
 </file>
 
 <file path=word/footnotes.xml><?xml version="1.0" encoding="utf-8"?>
-<w:footnotes xmlns:wpc="http://schemas.microsoft.com/office/word/2010/wordprocessingCanvas" xmlns:cx="http://schemas.microsoft.com/office/drawing/2014/chartex" xmlns:cx1="http://schemas.microsoft.com/office/drawing/2015/9/8/chartex" xmlns:cx2="http://schemas.microsoft.com/office/drawing/2015/10/21/chartex" xmlns:cx3="http://schemas.microsoft.com/office/drawing/2016/5/9/chartex" xmlns:cx4="http://schemas.microsoft.com/office/drawing/2016/5/10/chartex" xmlns:cx5="http://schemas.microsoft.com/office/drawing/2016/5/11/chartex" xmlns:cx6="http://schemas.microsoft.com/office/drawing/2016/5/12/chartex" xmlns:cx7="http://schemas.microsoft.com/office/drawing/2016/5/13/chartex" xmlns:cx8="http://schemas.microsoft.com/office/drawing/2016/5/14/chartex" xmlns:mc="http://schemas.openxmlformats.org/markup-compatibility/2006" xmlns:aink="http://schemas.microsoft.com/office/drawing/2016/ink" xmlns:am3d="http://schemas.microsoft.com/office/drawing/2017/model3d" xmlns:o="urn:schemas-microsoft-com:office:office" xmlns:r="http://schemas.openxmlformats.org/officeDocument/2006/relationships" xmlns:m="http://schemas.openxmlformats.org/officeDocument/2006/math" xmlns:v="urn:schemas-microsoft-com:vml" xmlns:wp14="http://schemas.microsoft.com/office/word/2010/wordprocessingDrawing" xmlns:wp="http://schemas.openxmlformats.org/drawingml/2006/wordprocessingDrawing" xmlns:w10="urn:schemas-microsoft-com:office:word" xmlns:w="http://schemas.openxmlformats.org/wordprocessingml/2006/main" xmlns:w14="http://schemas.microsoft.com/office/word/2010/wordml" xmlns:w15="http://schemas.microsoft.com/office/word/2012/wordml" xmlns:w16cid="http://schemas.microsoft.com/office/word/2016/wordml/cid" xmlns:w16se="http://schemas.microsoft.com/office/word/2015/wordml/symex" xmlns:wpg="http://schemas.microsoft.com/office/word/2010/wordprocessingGroup" xmlns:wpi="http://schemas.microsoft.com/office/word/2010/wordprocessingInk" xmlns:wne="http://schemas.microsoft.com/office/word/2006/wordml" xmlns:wps="http://schemas.microsoft.com/office/word/2010/wordprocessingShape" mc:Ignorable="w14 w15 w16se w16cid wp14">
+<w:footnotes xmlns:wpc="http://schemas.microsoft.com/office/word/2010/wordprocessingCanvas" xmlns:cx="http://schemas.microsoft.com/office/drawing/2014/chartex" xmlns:cx1="http://schemas.microsoft.com/office/drawing/2015/9/8/chartex" xmlns:cx2="http://schemas.microsoft.com/office/drawing/2015/10/21/chartex" xmlns:cx3="http://schemas.microsoft.com/office/drawing/2016/5/9/chartex" xmlns:cx4="http://schemas.microsoft.com/office/drawing/2016/5/10/chartex" xmlns:cx5="http://schemas.microsoft.com/office/drawing/2016/5/11/chartex" xmlns:cx6="http://schemas.microsoft.com/office/drawing/2016/5/12/chartex" xmlns:cx7="http://schemas.microsoft.com/office/drawing/2016/5/13/chartex" xmlns:cx8="http://schemas.microsoft.com/office/drawing/2016/5/14/chartex" xmlns:mc="http://schemas.openxmlformats.org/markup-compatibility/2006" xmlns:aink="http://schemas.microsoft.com/office/drawing/2016/ink" xmlns:am3d="http://schemas.microsoft.com/office/drawing/2017/model3d" xmlns:o="urn:schemas-microsoft-com:office:office" xmlns:r="http://schemas.openxmlformats.org/officeDocument/2006/relationships" xmlns:m="http://schemas.openxmlformats.org/officeDocument/2006/math" xmlns:v="urn:schemas-microsoft-com:vml" xmlns:wp14="http://schemas.microsoft.com/office/word/2010/wordprocessingDrawing" xmlns:wp="http://schemas.openxmlformats.org/drawingml/2006/wordprocessingDrawing" xmlns:w10="urn:schemas-microsoft-com:office:word" xmlns:w="http://schemas.openxmlformats.org/wordprocessingml/2006/main" xmlns:w14="http://schemas.microsoft.com/office/word/2010/wordml" xmlns:w15="http://schemas.microsoft.com/office/word/2012/wordml" xmlns:w16cex="http://schemas.microsoft.com/office/word/2018/wordml/cex" xmlns:w16cid="http://schemas.microsoft.com/office/word/2016/wordml/cid" xmlns:w16="http://schemas.microsoft.com/office/word/2018/wordml" xmlns:w16sdtdh="http://schemas.microsoft.com/office/word/2020/wordml/sdtdatahash" xmlns:w16se="http://schemas.microsoft.com/office/word/2015/wordml/symex" xmlns:wpg="http://schemas.microsoft.com/office/word/2010/wordprocessingGroup" xmlns:wpi="http://schemas.microsoft.com/office/word/2010/wordprocessingInk" xmlns:wne="http://schemas.microsoft.com/office/word/2006/wordml" xmlns:wps="http://schemas.microsoft.com/office/word/2010/wordprocessingShape" mc:Ignorable="w14 w15 w16se w16cid w16 w16cex w16sdtdh wp14">
   <w:footnote w:type="separator" w:id="-1">
     <w:p>
       <w:pPr>
@@ -1725,7 +1710,7 @@
 </file>
 
 <file path=word/styles.xml><?xml version="1.0" encoding="utf-8"?>
-<w:styles xmlns:mc="http://schemas.openxmlformats.org/markup-compatibility/2006" xmlns:r="http://schemas.openxmlformats.org/officeDocument/2006/relationships" xmlns:w="http://schemas.openxmlformats.org/wordprocessingml/2006/main" xmlns:w14="http://schemas.microsoft.com/office/word/2010/wordml" xmlns:w15="http://schemas.microsoft.com/office/word/2012/wordml" xmlns:w16cid="http://schemas.microsoft.com/office/word/2016/wordml/cid" xmlns:w16se="http://schemas.microsoft.com/office/word/2015/wordml/symex" mc:Ignorable="w14 w15 w16se w16cid">
+<w:styles xmlns:mc="http://schemas.openxmlformats.org/markup-compatibility/2006" xmlns:r="http://schemas.openxmlformats.org/officeDocument/2006/relationships" xmlns:w="http://schemas.openxmlformats.org/wordprocessingml/2006/main" xmlns:w14="http://schemas.microsoft.com/office/word/2010/wordml" xmlns:w15="http://schemas.microsoft.com/office/word/2012/wordml" xmlns:w16cex="http://schemas.microsoft.com/office/word/2018/wordml/cex" xmlns:w16cid="http://schemas.microsoft.com/office/word/2016/wordml/cid" xmlns:w16="http://schemas.microsoft.com/office/word/2018/wordml" xmlns:w16sdtdh="http://schemas.microsoft.com/office/word/2020/wordml/sdtdatahash" xmlns:w16se="http://schemas.microsoft.com/office/word/2015/wordml/symex" mc:Ignorable="w14 w15 w16se w16cid w16 w16cex w16sdtdh">
   <w:docDefaults>
     <w:rPrDefault>
       <w:rPr>

</xml_diff>